<commit_message>
Updated again Admin Screen
</commit_message>
<xml_diff>
--- a/Admin Screen - Candace.docx
+++ b/Admin Screen - Candace.docx
@@ -787,7 +787,6 @@
             <w:insideH w:val="outset" w:color="auto" w:sz="6" w:space="0"/>
             <w:insideV w:val="outset" w:color="auto" w:sz="6" w:space="0"/>
           </w:tblBorders>
-          <w:shd w:val="clear" w:color="auto" w:fill="auto"/>
           <w:tblCellMar>
             <w:top w:w="0" w:type="dxa"/>
             <w:left w:w="0" w:type="dxa"/>
@@ -1101,7 +1100,6 @@
             <w:insideH w:val="outset" w:color="auto" w:sz="6" w:space="0"/>
             <w:insideV w:val="outset" w:color="auto" w:sz="6" w:space="0"/>
           </w:tblBorders>
-          <w:shd w:val="clear" w:color="auto" w:fill="auto"/>
           <w:tblCellMar>
             <w:top w:w="0" w:type="dxa"/>
             <w:left w:w="0" w:type="dxa"/>
@@ -1409,7 +1407,6 @@
             <w:insideH w:val="outset" w:color="auto" w:sz="6" w:space="0"/>
             <w:insideV w:val="outset" w:color="auto" w:sz="6" w:space="0"/>
           </w:tblBorders>
-          <w:shd w:val="clear" w:color="auto" w:fill="auto"/>
           <w:tblCellMar>
             <w:top w:w="0" w:type="dxa"/>
             <w:left w:w="0" w:type="dxa"/>
@@ -1717,7 +1714,6 @@
             <w:insideH w:val="outset" w:color="auto" w:sz="6" w:space="0"/>
             <w:insideV w:val="outset" w:color="auto" w:sz="6" w:space="0"/>
           </w:tblBorders>
-          <w:shd w:val="clear" w:color="auto" w:fill="auto"/>
           <w:tblCellMar>
             <w:top w:w="0" w:type="dxa"/>
             <w:left w:w="0" w:type="dxa"/>
@@ -2054,7 +2050,6 @@
             <w:insideH w:val="outset" w:color="auto" w:sz="6" w:space="0"/>
             <w:insideV w:val="outset" w:color="auto" w:sz="6" w:space="0"/>
           </w:tblBorders>
-          <w:shd w:val="clear" w:color="auto" w:fill="auto"/>
           <w:tblCellMar>
             <w:top w:w="0" w:type="dxa"/>
             <w:left w:w="0" w:type="dxa"/>
@@ -2391,7 +2386,6 @@
             <w:insideH w:val="outset" w:color="auto" w:sz="6" w:space="0"/>
             <w:insideV w:val="outset" w:color="auto" w:sz="6" w:space="0"/>
           </w:tblBorders>
-          <w:shd w:val="clear" w:color="auto" w:fill="auto"/>
           <w:tblCellMar>
             <w:top w:w="0" w:type="dxa"/>
             <w:left w:w="0" w:type="dxa"/>
@@ -2738,7 +2732,6 @@
             <w:insideH w:val="outset" w:color="auto" w:sz="6" w:space="0"/>
             <w:insideV w:val="outset" w:color="auto" w:sz="6" w:space="0"/>
           </w:tblBorders>
-          <w:shd w:val="clear" w:color="auto" w:fill="auto"/>
           <w:tblCellMar>
             <w:top w:w="0" w:type="dxa"/>
             <w:left w:w="0" w:type="dxa"/>
@@ -3079,7 +3072,6 @@
             <w:insideH w:val="outset" w:color="auto" w:sz="6" w:space="0"/>
             <w:insideV w:val="outset" w:color="auto" w:sz="6" w:space="0"/>
           </w:tblBorders>
-          <w:shd w:val="clear" w:color="auto" w:fill="auto"/>
           <w:tblCellMar>
             <w:top w:w="0" w:type="dxa"/>
             <w:left w:w="0" w:type="dxa"/>
@@ -3469,6 +3461,7 @@
           </w:tcPr>
           <w:p>
             <w:pPr>
+              <w:widowControl w:val="0"/>
               <w:numPr>
                 <w:ilvl w:val="0"/>
                 <w:numId w:val="0"/>
@@ -3894,12 +3887,6 @@
                   <w:insideH w:val="single" w:color="auto" w:sz="4" w:space="0"/>
                   <w:insideV w:val="single" w:color="auto" w:sz="4" w:space="0"/>
                 </w:tblBorders>
-                <w:tblCellMar>
-                  <w:top w:w="0" w:type="dxa"/>
-                  <w:left w:w="108" w:type="dxa"/>
-                  <w:bottom w:w="0" w:type="dxa"/>
-                  <w:right w:w="108" w:type="dxa"/>
-                </w:tblCellMar>
               </w:tblPrEx>
               <w:trPr>
                 <w:trHeight w:val="578" w:hRule="atLeast"/>
@@ -3910,6 +3897,7 @@
                 </w:tcPr>
                 <w:p>
                   <w:pPr>
+                    <w:widowControl w:val="0"/>
                     <w:numPr>
                       <w:ilvl w:val="0"/>
                       <w:numId w:val="0"/>
@@ -4440,7 +4428,7 @@
           <w:szCs w:val="24"/>
           <w:lang w:val="en-US" w:eastAsia="ja-JP"/>
         </w:rPr>
-        <w:t>1 - &gt; View Schedule - Continue (I.B View All Movies)</w:t>
+        <w:t>1 - &gt; View Schedule - Continue (II. Menu for All Movies)</w:t>
       </w:r>
       <w:r>
         <w:rPr>
@@ -5704,42 +5692,6 @@
             </w:r>
             <w:r>
               <w:rPr>
-                <w:rFonts w:hint="eastAsia" w:hAnsi="Microsoft YaHei UI Light" w:eastAsia="Microsoft YaHei UI Light" w:cs="Microsoft YaHei UI Light" w:asciiTheme="minorAscii"/>
-                <w:b w:val="0"/>
-                <w:bCs w:val="0"/>
-                <w:sz w:val="24"/>
-                <w:szCs w:val="24"/>
-                <w:vertAlign w:val="baseline"/>
-                <w:lang w:val="en-US"/>
-              </w:rPr>
-              <w:br w:type="textWrapping"/>
-            </w:r>
-            <w:r>
-              <w:rPr>
-                <w:rFonts w:hint="default" w:hAnsi="Microsoft YaHei UI Light" w:eastAsia="Microsoft YaHei UI Light" w:cs="Microsoft YaHei UI Light" w:asciiTheme="minorAscii"/>
-                <w:b w:val="0"/>
-                <w:bCs w:val="0"/>
-                <w:sz w:val="24"/>
-                <w:szCs w:val="24"/>
-                <w:vertAlign w:val="baseline"/>
-                <w:lang w:val="en-US"/>
-              </w:rPr>
-              <w:t>Press 1 to continue</w:t>
-            </w:r>
-            <w:r>
-              <w:rPr>
-                <w:rFonts w:hint="eastAsia" w:hAnsi="Microsoft YaHei UI Light" w:eastAsia="MS Mincho" w:cs="Microsoft YaHei UI Light" w:asciiTheme="minorAscii"/>
-                <w:b w:val="0"/>
-                <w:bCs w:val="0"/>
-                <w:sz w:val="24"/>
-                <w:szCs w:val="24"/>
-                <w:vertAlign w:val="baseline"/>
-                <w:lang w:val="en-US" w:eastAsia="ja-JP"/>
-              </w:rPr>
-              <w:t xml:space="preserve"> ..</w:t>
-            </w:r>
-            <w:r>
-              <w:rPr>
                 <w:rFonts w:hint="default" w:hAnsi="Microsoft YaHei UI Light" w:eastAsia="Microsoft YaHei UI Light" w:cs="Microsoft YaHei UI Light" w:asciiTheme="minorAscii"/>
                 <w:b w:val="0"/>
                 <w:bCs w:val="0"/>
@@ -5993,32 +5945,6 @@
           <w:lang w:val="en-US"/>
         </w:rPr>
         <w:t>Transitions:</w:t>
-      </w:r>
-      <w:r>
-        <w:rPr>
-          <w:rFonts w:hint="default" w:hAnsi="Microsoft YaHei UI Light" w:eastAsia="Microsoft YaHei UI Light" w:cs="Microsoft YaHei UI Light" w:asciiTheme="minorAscii"/>
-          <w:b w:val="0"/>
-          <w:bCs w:val="0"/>
-          <w:i/>
-          <w:iCs/>
-          <w:sz w:val="24"/>
-          <w:szCs w:val="24"/>
-          <w:lang w:val="en-US"/>
-        </w:rPr>
-        <w:br w:type="textWrapping"/>
-      </w:r>
-      <w:r>
-        <w:rPr>
-          <w:rFonts w:hint="eastAsia" w:hAnsi="Microsoft YaHei UI Light" w:eastAsia="MS Mincho" w:cs="Microsoft YaHei UI Light" w:asciiTheme="minorAscii"/>
-          <w:b w:val="0"/>
-          <w:bCs w:val="0"/>
-          <w:i/>
-          <w:iCs/>
-          <w:sz w:val="24"/>
-          <w:szCs w:val="24"/>
-          <w:lang w:val="en-US" w:eastAsia="ja-JP"/>
-        </w:rPr>
-        <w:t>1 - &gt; Back to Menu for View All Movies (II. Menu for All Movies)</w:t>
       </w:r>
       <w:r>
         <w:rPr>
@@ -6095,6 +6021,1134 @@
           <w:lang w:val="en-US"/>
         </w:rPr>
         <w:t>If choice is 1, (EDIT TITLE)</w:t>
+      </w:r>
+      <w:r>
+        <w:rPr>
+          <w:rFonts w:hint="default" w:hAnsi="Microsoft YaHei UI Light" w:eastAsia="Microsoft YaHei UI Light" w:cs="Microsoft YaHei UI Light" w:asciiTheme="minorAscii"/>
+          <w:b/>
+          <w:bCs/>
+          <w:sz w:val="24"/>
+          <w:szCs w:val="24"/>
+          <w:lang w:val="en-US"/>
+        </w:rPr>
+        <w:t xml:space="preserve"> - EDIT MOVIE</w:t>
+      </w:r>
+    </w:p>
+    <w:tbl>
+      <w:tblPr>
+        <w:tblStyle w:val="4"/>
+        <w:tblpPr w:leftFromText="180" w:rightFromText="180" w:vertAnchor="text" w:horzAnchor="page" w:tblpX="1981" w:tblpY="290"/>
+        <w:tblOverlap w:val="never"/>
+        <w:tblW w:w="0" w:type="auto"/>
+        <w:tblInd w:w="0" w:type="dxa"/>
+        <w:tblBorders>
+          <w:top w:val="single" w:color="auto" w:sz="4" w:space="0"/>
+          <w:left w:val="single" w:color="auto" w:sz="4" w:space="0"/>
+          <w:bottom w:val="single" w:color="auto" w:sz="4" w:space="0"/>
+          <w:right w:val="single" w:color="auto" w:sz="4" w:space="0"/>
+          <w:insideH w:val="single" w:color="auto" w:sz="4" w:space="0"/>
+          <w:insideV w:val="single" w:color="auto" w:sz="4" w:space="0"/>
+        </w:tblBorders>
+        <w:tblLayout w:type="autofit"/>
+        <w:tblCellMar>
+          <w:top w:w="0" w:type="dxa"/>
+          <w:left w:w="108" w:type="dxa"/>
+          <w:bottom w:w="0" w:type="dxa"/>
+          <w:right w:w="108" w:type="dxa"/>
+        </w:tblCellMar>
+      </w:tblPr>
+      <w:tblGrid>
+        <w:gridCol w:w="2840"/>
+        <w:gridCol w:w="2841"/>
+        <w:gridCol w:w="2841"/>
+      </w:tblGrid>
+      <w:tr>
+        <w:tblPrEx>
+          <w:tblBorders>
+            <w:top w:val="single" w:color="auto" w:sz="4" w:space="0"/>
+            <w:left w:val="single" w:color="auto" w:sz="4" w:space="0"/>
+            <w:bottom w:val="single" w:color="auto" w:sz="4" w:space="0"/>
+            <w:right w:val="single" w:color="auto" w:sz="4" w:space="0"/>
+            <w:insideH w:val="single" w:color="auto" w:sz="4" w:space="0"/>
+            <w:insideV w:val="single" w:color="auto" w:sz="4" w:space="0"/>
+          </w:tblBorders>
+        </w:tblPrEx>
+        <w:tc>
+          <w:tcPr>
+            <w:tcW w:w="2840" w:type="dxa"/>
+          </w:tcPr>
+          <w:p>
+            <w:pPr>
+              <w:widowControl w:val="0"/>
+              <w:numPr>
+                <w:ilvl w:val="0"/>
+                <w:numId w:val="0"/>
+              </w:numPr>
+              <w:jc w:val="left"/>
+              <w:rPr>
+                <w:rFonts w:hint="eastAsia" w:hAnsi="Microsoft YaHei UI Light" w:eastAsia="Microsoft YaHei UI Light" w:cs="Microsoft YaHei UI Light" w:asciiTheme="minorAscii"/>
+                <w:b w:val="0"/>
+                <w:bCs w:val="0"/>
+                <w:sz w:val="24"/>
+                <w:szCs w:val="24"/>
+                <w:vertAlign w:val="baseline"/>
+                <w:lang w:val="en-US"/>
+              </w:rPr>
+            </w:pPr>
+            <w:r>
+              <w:rPr>
+                <w:rFonts w:hint="eastAsia" w:hAnsi="Microsoft YaHei UI Light" w:eastAsia="Microsoft YaHei UI Light" w:cs="Microsoft YaHei UI Light" w:asciiTheme="minorAscii"/>
+                <w:b/>
+                <w:bCs/>
+                <w:sz w:val="24"/>
+                <w:szCs w:val="24"/>
+                <w:vertAlign w:val="baseline"/>
+                <w:lang w:val="en-US"/>
+              </w:rPr>
+              <w:t>TITLE</w:t>
+            </w:r>
+            <w:r>
+              <w:rPr>
+                <w:rFonts w:hint="eastAsia" w:hAnsi="Microsoft YaHei UI Light" w:eastAsia="Microsoft YaHei UI Light" w:cs="Microsoft YaHei UI Light" w:asciiTheme="minorAscii"/>
+                <w:b w:val="0"/>
+                <w:bCs w:val="0"/>
+                <w:sz w:val="24"/>
+                <w:szCs w:val="24"/>
+                <w:vertAlign w:val="baseline"/>
+                <w:lang w:val="en-US"/>
+              </w:rPr>
+              <w:br w:type="textWrapping"/>
+            </w:r>
+            <w:r>
+              <w:rPr>
+                <w:rFonts w:hint="eastAsia" w:hAnsi="Microsoft YaHei UI Light" w:eastAsia="Microsoft YaHei UI Light" w:cs="Microsoft YaHei UI Light" w:asciiTheme="minorAscii"/>
+                <w:b w:val="0"/>
+                <w:bCs w:val="0"/>
+                <w:sz w:val="24"/>
+                <w:szCs w:val="24"/>
+                <w:vertAlign w:val="baseline"/>
+                <w:lang w:val="en-US"/>
+              </w:rPr>
+              <w:br w:type="textWrapping"/>
+            </w:r>
+            <w:r>
+              <w:rPr>
+                <w:rFonts w:hint="eastAsia" w:hAnsi="Microsoft YaHei UI Light" w:eastAsia="Microsoft YaHei UI Light" w:cs="Microsoft YaHei UI Light" w:asciiTheme="minorAscii"/>
+                <w:b w:val="0"/>
+                <w:bCs w:val="0"/>
+                <w:sz w:val="24"/>
+                <w:szCs w:val="24"/>
+                <w:vertAlign w:val="baseline"/>
+                <w:lang w:val="en-US"/>
+              </w:rPr>
+              <w:t>1 Life of Isa Gilay</w:t>
+            </w:r>
+            <w:r>
+              <w:rPr>
+                <w:rFonts w:hint="eastAsia" w:hAnsi="Microsoft YaHei UI Light" w:eastAsia="Microsoft YaHei UI Light" w:cs="Microsoft YaHei UI Light" w:asciiTheme="minorAscii"/>
+                <w:b w:val="0"/>
+                <w:bCs w:val="0"/>
+                <w:sz w:val="24"/>
+                <w:szCs w:val="24"/>
+                <w:vertAlign w:val="baseline"/>
+                <w:lang w:val="en-US"/>
+              </w:rPr>
+              <w:br w:type="textWrapping"/>
+            </w:r>
+            <w:r>
+              <w:rPr>
+                <w:rFonts w:hint="eastAsia" w:hAnsi="Microsoft YaHei UI Light" w:eastAsia="Microsoft YaHei UI Light" w:cs="Microsoft YaHei UI Light" w:asciiTheme="minorAscii"/>
+                <w:b w:val="0"/>
+                <w:bCs w:val="0"/>
+                <w:sz w:val="24"/>
+                <w:szCs w:val="24"/>
+                <w:vertAlign w:val="baseline"/>
+                <w:lang w:val="en-US"/>
+              </w:rPr>
+              <w:t>2 Life of Candace</w:t>
+            </w:r>
+            <w:r>
+              <w:rPr>
+                <w:rFonts w:hint="eastAsia" w:hAnsi="Microsoft YaHei UI Light" w:eastAsia="Microsoft YaHei UI Light" w:cs="Microsoft YaHei UI Light" w:asciiTheme="minorAscii"/>
+                <w:b w:val="0"/>
+                <w:bCs w:val="0"/>
+                <w:sz w:val="24"/>
+                <w:szCs w:val="24"/>
+                <w:vertAlign w:val="baseline"/>
+                <w:lang w:val="en-US"/>
+              </w:rPr>
+              <w:br w:type="textWrapping"/>
+            </w:r>
+            <w:r>
+              <w:rPr>
+                <w:rFonts w:hint="eastAsia" w:hAnsi="Microsoft YaHei UI Light" w:eastAsia="Microsoft YaHei UI Light" w:cs="Microsoft YaHei UI Light" w:asciiTheme="minorAscii"/>
+                <w:b w:val="0"/>
+                <w:bCs w:val="0"/>
+                <w:sz w:val="24"/>
+                <w:szCs w:val="24"/>
+                <w:vertAlign w:val="baseline"/>
+                <w:lang w:val="en-US"/>
+              </w:rPr>
+              <w:t>3 Life of Andre</w:t>
+            </w:r>
+          </w:p>
+        </w:tc>
+        <w:tc>
+          <w:tcPr>
+            <w:tcW w:w="2841" w:type="dxa"/>
+          </w:tcPr>
+          <w:p>
+            <w:pPr>
+              <w:widowControl w:val="0"/>
+              <w:numPr>
+                <w:ilvl w:val="0"/>
+                <w:numId w:val="0"/>
+              </w:numPr>
+              <w:jc w:val="left"/>
+              <w:rPr>
+                <w:rFonts w:hint="eastAsia" w:hAnsi="Microsoft YaHei UI Light" w:eastAsia="Microsoft YaHei UI Light" w:cs="Microsoft YaHei UI Light" w:asciiTheme="minorAscii"/>
+                <w:b w:val="0"/>
+                <w:bCs w:val="0"/>
+                <w:sz w:val="24"/>
+                <w:szCs w:val="24"/>
+                <w:vertAlign w:val="baseline"/>
+                <w:lang w:val="en-US"/>
+              </w:rPr>
+            </w:pPr>
+            <w:r>
+              <w:rPr>
+                <w:rFonts w:hint="eastAsia" w:hAnsi="Microsoft YaHei UI Light" w:eastAsia="Microsoft YaHei UI Light" w:cs="Microsoft YaHei UI Light" w:asciiTheme="minorAscii"/>
+                <w:b/>
+                <w:bCs/>
+                <w:sz w:val="24"/>
+                <w:szCs w:val="24"/>
+                <w:vertAlign w:val="baseline"/>
+                <w:lang w:val="en-US"/>
+              </w:rPr>
+              <w:t>DIRECTOR</w:t>
+            </w:r>
+            <w:r>
+              <w:rPr>
+                <w:rFonts w:hint="eastAsia" w:hAnsi="Microsoft YaHei UI Light" w:eastAsia="Microsoft YaHei UI Light" w:cs="Microsoft YaHei UI Light" w:asciiTheme="minorAscii"/>
+                <w:b w:val="0"/>
+                <w:bCs w:val="0"/>
+                <w:sz w:val="24"/>
+                <w:szCs w:val="24"/>
+                <w:vertAlign w:val="baseline"/>
+                <w:lang w:val="en-US"/>
+              </w:rPr>
+              <w:br w:type="textWrapping"/>
+            </w:r>
+            <w:r>
+              <w:rPr>
+                <w:rFonts w:hint="eastAsia" w:hAnsi="Microsoft YaHei UI Light" w:eastAsia="Microsoft YaHei UI Light" w:cs="Microsoft YaHei UI Light" w:asciiTheme="minorAscii"/>
+                <w:b w:val="0"/>
+                <w:bCs w:val="0"/>
+                <w:sz w:val="24"/>
+                <w:szCs w:val="24"/>
+                <w:vertAlign w:val="baseline"/>
+                <w:lang w:val="en-US"/>
+              </w:rPr>
+              <w:br w:type="textWrapping"/>
+            </w:r>
+            <w:r>
+              <w:rPr>
+                <w:rFonts w:hint="eastAsia" w:hAnsi="Microsoft YaHei UI Light" w:eastAsia="Microsoft YaHei UI Light" w:cs="Microsoft YaHei UI Light" w:asciiTheme="minorAscii"/>
+                <w:b w:val="0"/>
+                <w:bCs w:val="0"/>
+                <w:sz w:val="24"/>
+                <w:szCs w:val="24"/>
+                <w:vertAlign w:val="baseline"/>
+                <w:lang w:val="en-US"/>
+              </w:rPr>
+              <w:t>Isa GIlay</w:t>
+            </w:r>
+            <w:r>
+              <w:rPr>
+                <w:rFonts w:hint="eastAsia" w:hAnsi="Microsoft YaHei UI Light" w:eastAsia="Microsoft YaHei UI Light" w:cs="Microsoft YaHei UI Light" w:asciiTheme="minorAscii"/>
+                <w:b w:val="0"/>
+                <w:bCs w:val="0"/>
+                <w:sz w:val="24"/>
+                <w:szCs w:val="24"/>
+                <w:vertAlign w:val="baseline"/>
+                <w:lang w:val="en-US"/>
+              </w:rPr>
+              <w:br w:type="textWrapping"/>
+            </w:r>
+            <w:r>
+              <w:rPr>
+                <w:rFonts w:hint="eastAsia" w:hAnsi="Microsoft YaHei UI Light" w:eastAsia="Microsoft YaHei UI Light" w:cs="Microsoft YaHei UI Light" w:asciiTheme="minorAscii"/>
+                <w:b w:val="0"/>
+                <w:bCs w:val="0"/>
+                <w:sz w:val="24"/>
+                <w:szCs w:val="24"/>
+                <w:vertAlign w:val="baseline"/>
+                <w:lang w:val="en-US"/>
+              </w:rPr>
+              <w:t>Candace Madelo</w:t>
+            </w:r>
+            <w:r>
+              <w:rPr>
+                <w:rFonts w:hint="eastAsia" w:hAnsi="Microsoft YaHei UI Light" w:eastAsia="Microsoft YaHei UI Light" w:cs="Microsoft YaHei UI Light" w:asciiTheme="minorAscii"/>
+                <w:b w:val="0"/>
+                <w:bCs w:val="0"/>
+                <w:sz w:val="24"/>
+                <w:szCs w:val="24"/>
+                <w:vertAlign w:val="baseline"/>
+                <w:lang w:val="en-US"/>
+              </w:rPr>
+              <w:br w:type="textWrapping"/>
+            </w:r>
+            <w:r>
+              <w:rPr>
+                <w:rFonts w:hint="eastAsia" w:hAnsi="Microsoft YaHei UI Light" w:eastAsia="Microsoft YaHei UI Light" w:cs="Microsoft YaHei UI Light" w:asciiTheme="minorAscii"/>
+                <w:b w:val="0"/>
+                <w:bCs w:val="0"/>
+                <w:sz w:val="24"/>
+                <w:szCs w:val="24"/>
+                <w:vertAlign w:val="baseline"/>
+                <w:lang w:val="en-US"/>
+              </w:rPr>
+              <w:t>Andre Maraton</w:t>
+            </w:r>
+            <w:r>
+              <w:rPr>
+                <w:rFonts w:hint="eastAsia" w:hAnsi="Microsoft YaHei UI Light" w:eastAsia="Microsoft YaHei UI Light" w:cs="Microsoft YaHei UI Light" w:asciiTheme="minorAscii"/>
+                <w:b w:val="0"/>
+                <w:bCs w:val="0"/>
+                <w:sz w:val="24"/>
+                <w:szCs w:val="24"/>
+                <w:vertAlign w:val="baseline"/>
+                <w:lang w:val="en-US"/>
+              </w:rPr>
+              <w:br w:type="textWrapping"/>
+            </w:r>
+          </w:p>
+        </w:tc>
+        <w:tc>
+          <w:tcPr>
+            <w:tcW w:w="2841" w:type="dxa"/>
+          </w:tcPr>
+          <w:p>
+            <w:pPr>
+              <w:widowControl w:val="0"/>
+              <w:numPr>
+                <w:ilvl w:val="0"/>
+                <w:numId w:val="0"/>
+              </w:numPr>
+              <w:jc w:val="both"/>
+              <w:rPr>
+                <w:rFonts w:hint="eastAsia" w:hAnsi="Microsoft YaHei UI Light" w:eastAsia="Microsoft YaHei UI Light" w:cs="Microsoft YaHei UI Light" w:asciiTheme="minorAscii"/>
+                <w:b/>
+                <w:bCs/>
+                <w:sz w:val="24"/>
+                <w:szCs w:val="24"/>
+                <w:vertAlign w:val="baseline"/>
+                <w:lang w:val="en-US"/>
+              </w:rPr>
+            </w:pPr>
+            <w:r>
+              <w:rPr>
+                <w:rFonts w:hint="eastAsia" w:hAnsi="Microsoft YaHei UI Light" w:eastAsia="Microsoft YaHei UI Light" w:cs="Microsoft YaHei UI Light" w:asciiTheme="minorAscii"/>
+                <w:b/>
+                <w:bCs/>
+                <w:sz w:val="24"/>
+                <w:szCs w:val="24"/>
+                <w:vertAlign w:val="baseline"/>
+                <w:lang w:val="en-US"/>
+              </w:rPr>
+              <w:t>GENRE</w:t>
+            </w:r>
+          </w:p>
+          <w:p>
+            <w:pPr>
+              <w:widowControl w:val="0"/>
+              <w:numPr>
+                <w:ilvl w:val="0"/>
+                <w:numId w:val="0"/>
+              </w:numPr>
+              <w:jc w:val="left"/>
+              <w:rPr>
+                <w:rFonts w:hint="eastAsia" w:hAnsi="Microsoft YaHei UI Light" w:eastAsia="Microsoft YaHei UI Light" w:cs="Microsoft YaHei UI Light" w:asciiTheme="minorAscii"/>
+                <w:b w:val="0"/>
+                <w:bCs w:val="0"/>
+                <w:sz w:val="24"/>
+                <w:szCs w:val="24"/>
+                <w:vertAlign w:val="baseline"/>
+                <w:lang w:val="en-US"/>
+              </w:rPr>
+            </w:pPr>
+            <w:r>
+              <w:rPr>
+                <w:rFonts w:hint="eastAsia" w:hAnsi="Microsoft YaHei UI Light" w:eastAsia="Microsoft YaHei UI Light" w:cs="Microsoft YaHei UI Light" w:asciiTheme="minorAscii"/>
+                <w:b w:val="0"/>
+                <w:bCs w:val="0"/>
+                <w:sz w:val="24"/>
+                <w:szCs w:val="24"/>
+                <w:vertAlign w:val="baseline"/>
+                <w:lang w:val="en-US"/>
+              </w:rPr>
+              <w:br w:type="textWrapping"/>
+            </w:r>
+            <w:r>
+              <w:rPr>
+                <w:rFonts w:hint="eastAsia" w:hAnsi="Microsoft YaHei UI Light" w:eastAsia="Microsoft YaHei UI Light" w:cs="Microsoft YaHei UI Light" w:asciiTheme="minorAscii"/>
+                <w:b w:val="0"/>
+                <w:bCs w:val="0"/>
+                <w:sz w:val="24"/>
+                <w:szCs w:val="24"/>
+                <w:vertAlign w:val="baseline"/>
+                <w:lang w:val="en-US"/>
+              </w:rPr>
+              <w:t>Horror</w:t>
+            </w:r>
+            <w:r>
+              <w:rPr>
+                <w:rFonts w:hint="eastAsia" w:hAnsi="Microsoft YaHei UI Light" w:eastAsia="Microsoft YaHei UI Light" w:cs="Microsoft YaHei UI Light" w:asciiTheme="minorAscii"/>
+                <w:b w:val="0"/>
+                <w:bCs w:val="0"/>
+                <w:sz w:val="24"/>
+                <w:szCs w:val="24"/>
+                <w:vertAlign w:val="baseline"/>
+                <w:lang w:val="en-US"/>
+              </w:rPr>
+              <w:br w:type="textWrapping"/>
+            </w:r>
+            <w:r>
+              <w:rPr>
+                <w:rFonts w:hint="eastAsia" w:hAnsi="Microsoft YaHei UI Light" w:eastAsia="Microsoft YaHei UI Light" w:cs="Microsoft YaHei UI Light" w:asciiTheme="minorAscii"/>
+                <w:b w:val="0"/>
+                <w:bCs w:val="0"/>
+                <w:sz w:val="24"/>
+                <w:szCs w:val="24"/>
+                <w:vertAlign w:val="baseline"/>
+                <w:lang w:val="en-US"/>
+              </w:rPr>
+              <w:t>Comedy</w:t>
+            </w:r>
+            <w:r>
+              <w:rPr>
+                <w:rFonts w:hint="eastAsia" w:hAnsi="Microsoft YaHei UI Light" w:eastAsia="Microsoft YaHei UI Light" w:cs="Microsoft YaHei UI Light" w:asciiTheme="minorAscii"/>
+                <w:b w:val="0"/>
+                <w:bCs w:val="0"/>
+                <w:sz w:val="24"/>
+                <w:szCs w:val="24"/>
+                <w:vertAlign w:val="baseline"/>
+                <w:lang w:val="en-US"/>
+              </w:rPr>
+              <w:br w:type="textWrapping"/>
+            </w:r>
+            <w:r>
+              <w:rPr>
+                <w:rFonts w:hint="eastAsia" w:hAnsi="Microsoft YaHei UI Light" w:eastAsia="Microsoft YaHei UI Light" w:cs="Microsoft YaHei UI Light" w:asciiTheme="minorAscii"/>
+                <w:b w:val="0"/>
+                <w:bCs w:val="0"/>
+                <w:sz w:val="24"/>
+                <w:szCs w:val="24"/>
+                <w:vertAlign w:val="baseline"/>
+                <w:lang w:val="en-US"/>
+              </w:rPr>
+              <w:t>Romance</w:t>
+            </w:r>
+          </w:p>
+        </w:tc>
+      </w:tr>
+    </w:tbl>
+    <w:p>
+      <w:pPr>
+        <w:numPr>
+          <w:ilvl w:val="0"/>
+          <w:numId w:val="0"/>
+        </w:numPr>
+        <w:jc w:val="left"/>
+        <w:rPr>
+          <w:rFonts w:hint="eastAsia" w:hAnsi="Microsoft YaHei UI Light" w:eastAsia="Microsoft YaHei UI Light" w:cs="Microsoft YaHei UI Light" w:asciiTheme="minorAscii"/>
+          <w:b/>
+          <w:bCs/>
+          <w:sz w:val="24"/>
+          <w:szCs w:val="24"/>
+          <w:lang w:val="en-US"/>
+        </w:rPr>
+      </w:pPr>
+    </w:p>
+    <w:tbl>
+      <w:tblPr>
+        <w:tblStyle w:val="4"/>
+        <w:tblpPr w:leftFromText="180" w:rightFromText="180" w:vertAnchor="text" w:horzAnchor="page" w:tblpX="1957" w:tblpY="71"/>
+        <w:tblOverlap w:val="never"/>
+        <w:tblW w:w="0" w:type="auto"/>
+        <w:tblInd w:w="0" w:type="dxa"/>
+        <w:tblBorders>
+          <w:top w:val="single" w:color="auto" w:sz="4" w:space="0"/>
+          <w:left w:val="single" w:color="auto" w:sz="4" w:space="0"/>
+          <w:bottom w:val="single" w:color="auto" w:sz="4" w:space="0"/>
+          <w:right w:val="single" w:color="auto" w:sz="4" w:space="0"/>
+          <w:insideH w:val="single" w:color="auto" w:sz="4" w:space="0"/>
+          <w:insideV w:val="single" w:color="auto" w:sz="4" w:space="0"/>
+        </w:tblBorders>
+        <w:tblLayout w:type="autofit"/>
+        <w:tblCellMar>
+          <w:top w:w="0" w:type="dxa"/>
+          <w:left w:w="108" w:type="dxa"/>
+          <w:bottom w:w="0" w:type="dxa"/>
+          <w:right w:w="108" w:type="dxa"/>
+        </w:tblCellMar>
+      </w:tblPr>
+      <w:tblGrid>
+        <w:gridCol w:w="4240"/>
+      </w:tblGrid>
+      <w:tr>
+        <w:tblPrEx>
+          <w:tblBorders>
+            <w:top w:val="single" w:color="auto" w:sz="4" w:space="0"/>
+            <w:left w:val="single" w:color="auto" w:sz="4" w:space="0"/>
+            <w:bottom w:val="single" w:color="auto" w:sz="4" w:space="0"/>
+            <w:right w:val="single" w:color="auto" w:sz="4" w:space="0"/>
+            <w:insideH w:val="single" w:color="auto" w:sz="4" w:space="0"/>
+            <w:insideV w:val="single" w:color="auto" w:sz="4" w:space="0"/>
+          </w:tblBorders>
+          <w:tblCellMar>
+            <w:top w:w="0" w:type="dxa"/>
+            <w:left w:w="108" w:type="dxa"/>
+            <w:bottom w:w="0" w:type="dxa"/>
+            <w:right w:w="108" w:type="dxa"/>
+          </w:tblCellMar>
+        </w:tblPrEx>
+        <w:trPr>
+          <w:trHeight w:val="1674" w:hRule="atLeast"/>
+        </w:trPr>
+        <w:tc>
+          <w:tcPr>
+            <w:tcW w:w="4240" w:type="dxa"/>
+          </w:tcPr>
+          <w:p>
+            <w:pPr>
+              <w:widowControl w:val="0"/>
+              <w:numPr>
+                <w:ilvl w:val="0"/>
+                <w:numId w:val="0"/>
+              </w:numPr>
+              <w:ind w:leftChars="0"/>
+              <w:jc w:val="left"/>
+              <w:rPr>
+                <w:rFonts w:hint="eastAsia" w:hAnsi="Microsoft YaHei UI Light" w:eastAsia="Microsoft YaHei UI Light" w:cs="Microsoft YaHei UI Light" w:asciiTheme="minorAscii"/>
+                <w:b w:val="0"/>
+                <w:bCs w:val="0"/>
+                <w:sz w:val="24"/>
+                <w:szCs w:val="24"/>
+                <w:vertAlign w:val="baseline"/>
+                <w:lang w:val="en-US"/>
+              </w:rPr>
+            </w:pPr>
+            <w:r>
+              <w:rPr>
+                <w:rFonts w:hint="eastAsia" w:hAnsi="Microsoft YaHei UI Light" w:eastAsia="Microsoft YaHei UI Light" w:cs="Microsoft YaHei UI Light" w:asciiTheme="minorAscii"/>
+                <w:b/>
+                <w:bCs/>
+                <w:sz w:val="24"/>
+                <w:szCs w:val="24"/>
+                <w:vertAlign w:val="baseline"/>
+                <w:lang w:val="en-US"/>
+              </w:rPr>
+              <w:t>PLEASE ENTER THE FOLLOWING:</w:t>
+            </w:r>
+            <w:r>
+              <w:rPr>
+                <w:rFonts w:hint="eastAsia" w:hAnsi="Microsoft YaHei UI Light" w:eastAsia="Microsoft YaHei UI Light" w:cs="Microsoft YaHei UI Light" w:asciiTheme="minorAscii"/>
+                <w:b/>
+                <w:bCs/>
+                <w:sz w:val="24"/>
+                <w:szCs w:val="24"/>
+                <w:vertAlign w:val="baseline"/>
+                <w:lang w:val="en-US"/>
+              </w:rPr>
+              <w:br w:type="textWrapping"/>
+            </w:r>
+            <w:r>
+              <w:rPr>
+                <w:rFonts w:hint="eastAsia" w:hAnsi="Microsoft YaHei UI Light" w:eastAsia="Microsoft YaHei UI Light" w:cs="Microsoft YaHei UI Light" w:asciiTheme="minorAscii"/>
+                <w:b/>
+                <w:bCs/>
+                <w:sz w:val="24"/>
+                <w:szCs w:val="24"/>
+                <w:vertAlign w:val="baseline"/>
+                <w:lang w:val="en-US"/>
+              </w:rPr>
+              <w:br w:type="textWrapping"/>
+            </w:r>
+            <w:r>
+              <w:rPr>
+                <w:rFonts w:hint="eastAsia" w:hAnsi="Microsoft YaHei UI Light" w:eastAsia="Microsoft YaHei UI Light" w:cs="Microsoft YaHei UI Light" w:asciiTheme="minorAscii"/>
+                <w:b w:val="0"/>
+                <w:bCs w:val="0"/>
+                <w:sz w:val="24"/>
+                <w:szCs w:val="24"/>
+                <w:vertAlign w:val="baseline"/>
+                <w:lang w:val="en-US"/>
+              </w:rPr>
+              <w:t>Select which movie:</w:t>
+            </w:r>
+            <w:r>
+              <w:rPr>
+                <w:rFonts w:hint="eastAsia" w:hAnsi="Microsoft YaHei UI Light" w:eastAsia="Microsoft YaHei UI Light" w:cs="Microsoft YaHei UI Light" w:asciiTheme="minorAscii"/>
+                <w:b w:val="0"/>
+                <w:bCs w:val="0"/>
+                <w:sz w:val="24"/>
+                <w:szCs w:val="24"/>
+                <w:vertAlign w:val="baseline"/>
+                <w:lang w:val="en-US"/>
+              </w:rPr>
+              <w:br w:type="textWrapping"/>
+            </w:r>
+            <w:r>
+              <w:rPr>
+                <w:rFonts w:hint="eastAsia" w:hAnsi="Microsoft YaHei UI Light" w:eastAsia="Microsoft YaHei UI Light" w:cs="Microsoft YaHei UI Light" w:asciiTheme="minorAscii"/>
+                <w:b w:val="0"/>
+                <w:bCs w:val="0"/>
+                <w:sz w:val="24"/>
+                <w:szCs w:val="24"/>
+                <w:vertAlign w:val="baseline"/>
+                <w:lang w:val="en-US"/>
+              </w:rPr>
+              <w:t>Old Title:</w:t>
+            </w:r>
+            <w:r>
+              <w:rPr>
+                <w:rFonts w:hint="eastAsia" w:hAnsi="Microsoft YaHei UI Light" w:eastAsia="Microsoft YaHei UI Light" w:cs="Microsoft YaHei UI Light" w:asciiTheme="minorAscii"/>
+                <w:b w:val="0"/>
+                <w:bCs w:val="0"/>
+                <w:sz w:val="24"/>
+                <w:szCs w:val="24"/>
+                <w:vertAlign w:val="baseline"/>
+                <w:lang w:val="en-US"/>
+              </w:rPr>
+              <w:br w:type="textWrapping"/>
+            </w:r>
+            <w:r>
+              <w:rPr>
+                <w:rFonts w:hint="eastAsia" w:hAnsi="Microsoft YaHei UI Light" w:eastAsia="Microsoft YaHei UI Light" w:cs="Microsoft YaHei UI Light" w:asciiTheme="minorAscii"/>
+                <w:b w:val="0"/>
+                <w:bCs w:val="0"/>
+                <w:sz w:val="24"/>
+                <w:szCs w:val="24"/>
+                <w:vertAlign w:val="baseline"/>
+                <w:lang w:val="en-US"/>
+              </w:rPr>
+              <w:t>New Title:</w:t>
+            </w:r>
+            <w:r>
+              <w:rPr>
+                <w:rFonts w:hint="eastAsia" w:hAnsi="Microsoft YaHei UI Light" w:eastAsia="Microsoft YaHei UI Light" w:cs="Microsoft YaHei UI Light" w:asciiTheme="minorAscii"/>
+                <w:b w:val="0"/>
+                <w:bCs w:val="0"/>
+                <w:sz w:val="24"/>
+                <w:szCs w:val="24"/>
+                <w:vertAlign w:val="baseline"/>
+                <w:lang w:val="en-US"/>
+              </w:rPr>
+              <w:br w:type="textWrapping"/>
+            </w:r>
+            <w:r>
+              <w:rPr>
+                <w:rFonts w:hint="eastAsia" w:hAnsi="Microsoft YaHei UI Light" w:eastAsia="Microsoft YaHei UI Light" w:cs="Microsoft YaHei UI Light" w:asciiTheme="minorAscii"/>
+                <w:b w:val="0"/>
+                <w:bCs w:val="0"/>
+                <w:sz w:val="24"/>
+                <w:szCs w:val="24"/>
+                <w:vertAlign w:val="baseline"/>
+                <w:lang w:val="en-US"/>
+              </w:rPr>
+              <w:br w:type="textWrapping"/>
+            </w:r>
+            <w:r>
+              <w:rPr>
+                <w:rFonts w:hint="default" w:hAnsi="Microsoft YaHei UI Light" w:eastAsia="Microsoft YaHei UI Light" w:cs="Microsoft YaHei UI Light" w:asciiTheme="minorAscii"/>
+                <w:b w:val="0"/>
+                <w:bCs w:val="0"/>
+                <w:sz w:val="24"/>
+                <w:szCs w:val="24"/>
+                <w:vertAlign w:val="baseline"/>
+                <w:lang w:val="en-US"/>
+              </w:rPr>
+              <w:t>Press 1 to continue</w:t>
+            </w:r>
+            <w:r>
+              <w:rPr>
+                <w:rFonts w:hint="eastAsia" w:hAnsi="Microsoft YaHei UI Light" w:eastAsia="MS Mincho" w:cs="Microsoft YaHei UI Light" w:asciiTheme="minorAscii"/>
+                <w:b w:val="0"/>
+                <w:bCs w:val="0"/>
+                <w:sz w:val="24"/>
+                <w:szCs w:val="24"/>
+                <w:vertAlign w:val="baseline"/>
+                <w:lang w:val="en-US" w:eastAsia="ja-JP"/>
+              </w:rPr>
+              <w:t xml:space="preserve"> ..</w:t>
+            </w:r>
+            <w:r>
+              <w:rPr>
+                <w:rFonts w:hint="default" w:hAnsi="Microsoft YaHei UI Light" w:eastAsia="Microsoft YaHei UI Light" w:cs="Microsoft YaHei UI Light" w:asciiTheme="minorAscii"/>
+                <w:b w:val="0"/>
+                <w:bCs w:val="0"/>
+                <w:sz w:val="24"/>
+                <w:szCs w:val="24"/>
+                <w:vertAlign w:val="baseline"/>
+                <w:lang w:val="en-US"/>
+              </w:rPr>
+              <w:br w:type="textWrapping"/>
+            </w:r>
+            <w:r>
+              <w:rPr>
+                <w:rFonts w:hint="default" w:hAnsi="Microsoft YaHei UI Light" w:eastAsia="Microsoft YaHei UI Light" w:cs="Microsoft YaHei UI Light" w:asciiTheme="minorAscii"/>
+                <w:b w:val="0"/>
+                <w:bCs w:val="0"/>
+                <w:sz w:val="24"/>
+                <w:szCs w:val="24"/>
+                <w:vertAlign w:val="baseline"/>
+                <w:lang w:val="en-US"/>
+              </w:rPr>
+              <w:t>Press 0 to cancel</w:t>
+            </w:r>
+            <w:r>
+              <w:rPr>
+                <w:rFonts w:hint="eastAsia" w:hAnsi="Microsoft YaHei UI Light" w:eastAsia="MS Mincho" w:cs="Microsoft YaHei UI Light" w:asciiTheme="minorAscii"/>
+                <w:b w:val="0"/>
+                <w:bCs w:val="0"/>
+                <w:sz w:val="24"/>
+                <w:szCs w:val="24"/>
+                <w:vertAlign w:val="baseline"/>
+                <w:lang w:val="en-US" w:eastAsia="ja-JP"/>
+              </w:rPr>
+              <w:t xml:space="preserve"> ..</w:t>
+            </w:r>
+          </w:p>
+        </w:tc>
+      </w:tr>
+    </w:tbl>
+    <w:p>
+      <w:pPr>
+        <w:numPr>
+          <w:ilvl w:val="0"/>
+          <w:numId w:val="0"/>
+        </w:numPr>
+        <w:ind w:leftChars="0"/>
+        <w:jc w:val="left"/>
+        <w:rPr>
+          <w:rFonts w:hint="eastAsia" w:hAnsi="Microsoft YaHei UI Light" w:eastAsia="Microsoft YaHei UI Light" w:cs="Microsoft YaHei UI Light" w:asciiTheme="minorAscii"/>
+          <w:b/>
+          <w:bCs/>
+          <w:sz w:val="24"/>
+          <w:szCs w:val="24"/>
+          <w:lang w:val="en-US"/>
+        </w:rPr>
+      </w:pPr>
+    </w:p>
+    <w:p>
+      <w:pPr>
+        <w:numPr>
+          <w:ilvl w:val="0"/>
+          <w:numId w:val="0"/>
+        </w:numPr>
+        <w:ind w:left="840" w:leftChars="0"/>
+        <w:jc w:val="left"/>
+        <w:rPr>
+          <w:rFonts w:hint="eastAsia" w:hAnsi="Microsoft YaHei UI Light" w:eastAsia="Microsoft YaHei UI Light" w:cs="Microsoft YaHei UI Light" w:asciiTheme="minorAscii"/>
+          <w:b/>
+          <w:bCs/>
+          <w:sz w:val="24"/>
+          <w:szCs w:val="24"/>
+          <w:lang w:val="en-US"/>
+        </w:rPr>
+      </w:pPr>
+    </w:p>
+    <w:p>
+      <w:pPr>
+        <w:numPr>
+          <w:ilvl w:val="0"/>
+          <w:numId w:val="0"/>
+        </w:numPr>
+        <w:ind w:left="840" w:leftChars="0"/>
+        <w:jc w:val="left"/>
+        <w:rPr>
+          <w:rFonts w:hint="eastAsia" w:hAnsi="Microsoft YaHei UI Light" w:eastAsia="Microsoft YaHei UI Light" w:cs="Microsoft YaHei UI Light" w:asciiTheme="minorAscii"/>
+          <w:b/>
+          <w:bCs/>
+          <w:sz w:val="24"/>
+          <w:szCs w:val="24"/>
+          <w:lang w:val="en-US"/>
+        </w:rPr>
+      </w:pPr>
+    </w:p>
+    <w:p>
+      <w:pPr>
+        <w:numPr>
+          <w:ilvl w:val="0"/>
+          <w:numId w:val="0"/>
+        </w:numPr>
+        <w:ind w:firstLine="420" w:firstLineChars="0"/>
+        <w:jc w:val="left"/>
+        <w:rPr>
+          <w:rFonts w:hint="eastAsia" w:hAnsi="Microsoft YaHei UI Light" w:eastAsia="Microsoft YaHei UI Light" w:cs="Microsoft YaHei UI Light" w:asciiTheme="minorAscii"/>
+          <w:b/>
+          <w:bCs/>
+          <w:sz w:val="24"/>
+          <w:szCs w:val="24"/>
+          <w:lang w:val="en-US"/>
+        </w:rPr>
+      </w:pPr>
+    </w:p>
+    <w:p>
+      <w:pPr>
+        <w:numPr>
+          <w:ilvl w:val="0"/>
+          <w:numId w:val="0"/>
+        </w:numPr>
+        <w:ind w:leftChars="0"/>
+        <w:jc w:val="left"/>
+        <w:rPr>
+          <w:rFonts w:hint="eastAsia" w:hAnsi="Microsoft YaHei UI Light" w:eastAsia="Microsoft YaHei UI Light" w:cs="Microsoft YaHei UI Light" w:asciiTheme="minorAscii"/>
+          <w:b/>
+          <w:bCs/>
+          <w:sz w:val="24"/>
+          <w:szCs w:val="24"/>
+          <w:lang w:val="en-US"/>
+        </w:rPr>
+      </w:pPr>
+    </w:p>
+    <w:p>
+      <w:pPr>
+        <w:numPr>
+          <w:ilvl w:val="0"/>
+          <w:numId w:val="0"/>
+        </w:numPr>
+        <w:jc w:val="left"/>
+        <w:rPr>
+          <w:rFonts w:hint="eastAsia" w:hAnsi="Microsoft YaHei UI Light" w:eastAsia="Microsoft YaHei UI Light" w:cs="Microsoft YaHei UI Light" w:asciiTheme="minorAscii"/>
+          <w:b/>
+          <w:bCs/>
+          <w:sz w:val="24"/>
+          <w:szCs w:val="24"/>
+          <w:lang w:val="en-US"/>
+        </w:rPr>
+      </w:pPr>
+    </w:p>
+    <w:p>
+      <w:pPr>
+        <w:numPr>
+          <w:ilvl w:val="0"/>
+          <w:numId w:val="0"/>
+        </w:numPr>
+        <w:jc w:val="left"/>
+        <w:rPr>
+          <w:rFonts w:hint="eastAsia" w:hAnsi="Microsoft YaHei UI Light" w:eastAsia="Microsoft YaHei UI Light" w:cs="Microsoft YaHei UI Light" w:asciiTheme="minorAscii"/>
+          <w:b/>
+          <w:bCs/>
+          <w:sz w:val="24"/>
+          <w:szCs w:val="24"/>
+          <w:lang w:val="en-US"/>
+        </w:rPr>
+      </w:pPr>
+    </w:p>
+    <w:p>
+      <w:pPr>
+        <w:numPr>
+          <w:ilvl w:val="0"/>
+          <w:numId w:val="0"/>
+        </w:numPr>
+        <w:jc w:val="left"/>
+        <w:rPr>
+          <w:rFonts w:hint="eastAsia" w:hAnsi="Microsoft YaHei UI Light" w:eastAsia="Microsoft YaHei UI Light" w:cs="Microsoft YaHei UI Light" w:asciiTheme="minorAscii"/>
+          <w:b/>
+          <w:bCs/>
+          <w:sz w:val="24"/>
+          <w:szCs w:val="24"/>
+          <w:lang w:val="en-US"/>
+        </w:rPr>
+      </w:pPr>
+    </w:p>
+    <w:p>
+      <w:pPr>
+        <w:numPr>
+          <w:ilvl w:val="0"/>
+          <w:numId w:val="0"/>
+        </w:numPr>
+        <w:jc w:val="left"/>
+        <w:rPr>
+          <w:rFonts w:hint="eastAsia" w:hAnsi="Microsoft YaHei UI Light" w:eastAsia="MS Mincho" w:cs="Microsoft YaHei UI Light" w:asciiTheme="minorAscii"/>
+          <w:b w:val="0"/>
+          <w:bCs w:val="0"/>
+          <w:i/>
+          <w:iCs/>
+          <w:sz w:val="24"/>
+          <w:szCs w:val="24"/>
+          <w:lang w:val="en-US" w:eastAsia="ja-JP"/>
+        </w:rPr>
+      </w:pPr>
+      <w:r>
+        <w:rPr>
+          <w:rFonts w:hint="eastAsia" w:hAnsi="Microsoft YaHei UI Light" w:eastAsia="Microsoft YaHei UI Light" w:cs="Microsoft YaHei UI Light" w:asciiTheme="minorAscii"/>
+          <w:b/>
+          <w:bCs/>
+          <w:sz w:val="24"/>
+          <w:szCs w:val="24"/>
+          <w:lang w:val="en-US"/>
+        </w:rPr>
+        <w:br w:type="textWrapping"/>
+      </w:r>
+      <w:r>
+        <w:rPr>
+          <w:rFonts w:hint="default" w:hAnsi="Microsoft YaHei UI Light" w:eastAsia="Microsoft YaHei UI Light" w:cs="Microsoft YaHei UI Light" w:asciiTheme="minorAscii"/>
+          <w:b w:val="0"/>
+          <w:bCs w:val="0"/>
+          <w:i/>
+          <w:iCs/>
+          <w:sz w:val="24"/>
+          <w:szCs w:val="24"/>
+          <w:lang w:val="en-US"/>
+        </w:rPr>
+        <w:t>Transitions:</w:t>
+      </w:r>
+      <w:r>
+        <w:rPr>
+          <w:rFonts w:hint="default" w:hAnsi="Microsoft YaHei UI Light" w:eastAsia="Microsoft YaHei UI Light" w:cs="Microsoft YaHei UI Light" w:asciiTheme="minorAscii"/>
+          <w:b w:val="0"/>
+          <w:bCs w:val="0"/>
+          <w:i/>
+          <w:iCs/>
+          <w:sz w:val="24"/>
+          <w:szCs w:val="24"/>
+          <w:lang w:val="en-US"/>
+        </w:rPr>
+        <w:br w:type="textWrapping"/>
+      </w:r>
+      <w:r>
+        <w:rPr>
+          <w:rFonts w:hint="eastAsia" w:hAnsi="Microsoft YaHei UI Light" w:eastAsia="MS Mincho" w:cs="Microsoft YaHei UI Light" w:asciiTheme="minorAscii"/>
+          <w:b w:val="0"/>
+          <w:bCs w:val="0"/>
+          <w:i/>
+          <w:iCs/>
+          <w:sz w:val="24"/>
+          <w:szCs w:val="24"/>
+          <w:lang w:val="en-US" w:eastAsia="ja-JP"/>
+        </w:rPr>
+        <w:t>1 - &gt; Back to Menu for View All Movies (III. Menu for Edit Movie)</w:t>
+      </w:r>
+      <w:r>
+        <w:rPr>
+          <w:rFonts w:hint="eastAsia" w:hAnsi="Microsoft YaHei UI Light" w:eastAsia="MS Mincho" w:cs="Microsoft YaHei UI Light" w:asciiTheme="minorAscii"/>
+          <w:b w:val="0"/>
+          <w:bCs w:val="0"/>
+          <w:i/>
+          <w:iCs/>
+          <w:sz w:val="24"/>
+          <w:szCs w:val="24"/>
+          <w:lang w:val="en-US" w:eastAsia="ja-JP"/>
+        </w:rPr>
+        <w:br w:type="textWrapping"/>
+      </w:r>
+      <w:r>
+        <w:rPr>
+          <w:rFonts w:hint="eastAsia" w:hAnsi="Microsoft YaHei UI Light" w:eastAsia="MS Mincho" w:cs="Microsoft YaHei UI Light" w:asciiTheme="minorAscii"/>
+          <w:b w:val="0"/>
+          <w:bCs w:val="0"/>
+          <w:i/>
+          <w:iCs/>
+          <w:sz w:val="24"/>
+          <w:szCs w:val="24"/>
+          <w:lang w:val="en-US" w:eastAsia="ja-JP"/>
+        </w:rPr>
+        <w:t>0 - &gt; Welcome Screen (I. Main Menu)</w:t>
+      </w:r>
+      <w:r>
+        <w:rPr>
+          <w:rFonts w:hint="eastAsia" w:hAnsi="Microsoft YaHei UI Light" w:eastAsia="MS Mincho" w:cs="Microsoft YaHei UI Light" w:asciiTheme="minorAscii"/>
+          <w:b w:val="0"/>
+          <w:bCs w:val="0"/>
+          <w:i/>
+          <w:iCs/>
+          <w:sz w:val="24"/>
+          <w:szCs w:val="24"/>
+          <w:lang w:val="en-US" w:eastAsia="ja-JP"/>
+        </w:rPr>
+        <w:br w:type="textWrapping"/>
+      </w:r>
+    </w:p>
+    <w:p>
+      <w:pPr>
+        <w:numPr>
+          <w:ilvl w:val="0"/>
+          <w:numId w:val="0"/>
+        </w:numPr>
+        <w:jc w:val="left"/>
+        <w:rPr>
+          <w:rFonts w:hint="eastAsia" w:hAnsi="Microsoft YaHei UI Light" w:eastAsia="MS Mincho" w:cs="Microsoft YaHei UI Light" w:asciiTheme="minorAscii"/>
+          <w:b w:val="0"/>
+          <w:bCs w:val="0"/>
+          <w:i/>
+          <w:iCs/>
+          <w:sz w:val="24"/>
+          <w:szCs w:val="24"/>
+          <w:lang w:val="en-US" w:eastAsia="ja-JP"/>
+        </w:rPr>
+      </w:pPr>
+    </w:p>
+    <w:p>
+      <w:pPr>
+        <w:numPr>
+          <w:ilvl w:val="0"/>
+          <w:numId w:val="0"/>
+        </w:numPr>
+        <w:jc w:val="left"/>
+        <w:rPr>
+          <w:rFonts w:hint="eastAsia" w:hAnsi="Microsoft YaHei UI Light" w:eastAsia="MS Mincho" w:cs="Microsoft YaHei UI Light" w:asciiTheme="minorAscii"/>
+          <w:b w:val="0"/>
+          <w:bCs w:val="0"/>
+          <w:i/>
+          <w:iCs/>
+          <w:sz w:val="24"/>
+          <w:szCs w:val="24"/>
+          <w:lang w:val="en-US" w:eastAsia="ja-JP"/>
+        </w:rPr>
+      </w:pPr>
+    </w:p>
+    <w:p>
+      <w:pPr>
+        <w:numPr>
+          <w:ilvl w:val="0"/>
+          <w:numId w:val="0"/>
+        </w:numPr>
+        <w:jc w:val="left"/>
+        <w:rPr>
+          <w:rFonts w:hint="eastAsia" w:hAnsi="Microsoft YaHei UI Light" w:eastAsia="MS Mincho" w:cs="Microsoft YaHei UI Light" w:asciiTheme="minorAscii"/>
+          <w:b w:val="0"/>
+          <w:bCs w:val="0"/>
+          <w:i/>
+          <w:iCs/>
+          <w:sz w:val="24"/>
+          <w:szCs w:val="24"/>
+          <w:lang w:val="en-US" w:eastAsia="ja-JP"/>
+        </w:rPr>
+      </w:pPr>
+    </w:p>
+    <w:p>
+      <w:pPr>
+        <w:numPr>
+          <w:ilvl w:val="0"/>
+          <w:numId w:val="0"/>
+        </w:numPr>
+        <w:jc w:val="left"/>
+        <w:rPr>
+          <w:rFonts w:hint="eastAsia" w:hAnsi="Microsoft YaHei UI Light" w:eastAsia="MS Mincho" w:cs="Microsoft YaHei UI Light" w:asciiTheme="minorAscii"/>
+          <w:b w:val="0"/>
+          <w:bCs w:val="0"/>
+          <w:i/>
+          <w:iCs/>
+          <w:sz w:val="24"/>
+          <w:szCs w:val="24"/>
+          <w:lang w:val="en-US" w:eastAsia="ja-JP"/>
+        </w:rPr>
+      </w:pPr>
+    </w:p>
+    <w:p>
+      <w:pPr>
+        <w:numPr>
+          <w:ilvl w:val="0"/>
+          <w:numId w:val="0"/>
+        </w:numPr>
+        <w:jc w:val="left"/>
+        <w:rPr>
+          <w:rFonts w:hint="eastAsia" w:hAnsi="Microsoft YaHei UI Light" w:eastAsia="MS Mincho" w:cs="Microsoft YaHei UI Light" w:asciiTheme="minorAscii"/>
+          <w:b w:val="0"/>
+          <w:bCs w:val="0"/>
+          <w:i/>
+          <w:iCs/>
+          <w:sz w:val="24"/>
+          <w:szCs w:val="24"/>
+          <w:lang w:val="en-US" w:eastAsia="ja-JP"/>
+        </w:rPr>
+      </w:pPr>
+    </w:p>
+    <w:p>
+      <w:pPr>
+        <w:numPr>
+          <w:ilvl w:val="0"/>
+          <w:numId w:val="0"/>
+        </w:numPr>
+        <w:jc w:val="left"/>
+        <w:rPr>
+          <w:rFonts w:hint="eastAsia" w:hAnsi="Microsoft YaHei UI Light" w:eastAsia="MS Mincho" w:cs="Microsoft YaHei UI Light" w:asciiTheme="minorAscii"/>
+          <w:b w:val="0"/>
+          <w:bCs w:val="0"/>
+          <w:i/>
+          <w:iCs/>
+          <w:sz w:val="24"/>
+          <w:szCs w:val="24"/>
+          <w:lang w:val="en-US" w:eastAsia="ja-JP"/>
+        </w:rPr>
+      </w:pPr>
+      <w:bookmarkStart w:id="0" w:name="_GoBack"/>
+      <w:bookmarkEnd w:id="0"/>
+    </w:p>
+    <w:p>
+      <w:pPr>
+        <w:numPr>
+          <w:ilvl w:val="0"/>
+          <w:numId w:val="0"/>
+        </w:numPr>
+        <w:jc w:val="left"/>
+        <w:rPr>
+          <w:rFonts w:hint="eastAsia" w:hAnsi="Microsoft YaHei UI Light" w:eastAsia="Microsoft YaHei UI Light" w:cs="Microsoft YaHei UI Light" w:asciiTheme="minorAscii"/>
+          <w:b/>
+          <w:bCs/>
+          <w:sz w:val="24"/>
+          <w:szCs w:val="24"/>
+          <w:lang w:val="en-US"/>
+        </w:rPr>
+      </w:pPr>
+      <w:r>
+        <w:rPr>
+          <w:rFonts w:hint="eastAsia" w:hAnsi="Microsoft YaHei UI Light" w:eastAsia="MS Mincho" w:cs="Microsoft YaHei UI Light" w:asciiTheme="minorAscii"/>
+          <w:b w:val="0"/>
+          <w:bCs w:val="0"/>
+          <w:i/>
+          <w:iCs/>
+          <w:sz w:val="24"/>
+          <w:szCs w:val="24"/>
+          <w:lang w:val="en-US" w:eastAsia="ja-JP"/>
+        </w:rPr>
+        <w:br w:type="textWrapping"/>
+      </w:r>
+    </w:p>
+    <w:p>
+      <w:pPr>
+        <w:numPr>
+          <w:ilvl w:val="0"/>
+          <w:numId w:val="5"/>
+        </w:numPr>
+        <w:tabs>
+          <w:tab w:val="clear" w:pos="420"/>
+        </w:tabs>
+        <w:ind w:left="0" w:leftChars="0" w:firstLine="1680" w:firstLineChars="0"/>
+        <w:jc w:val="left"/>
+        <w:rPr>
+          <w:rFonts w:hint="eastAsia" w:hAnsi="Microsoft YaHei UI Light" w:eastAsia="Microsoft YaHei UI Light" w:cs="Microsoft YaHei UI Light" w:asciiTheme="minorAscii"/>
+          <w:b/>
+          <w:bCs/>
+          <w:sz w:val="24"/>
+          <w:szCs w:val="24"/>
+          <w:lang w:val="en-US"/>
+        </w:rPr>
+      </w:pPr>
+      <w:r>
+        <w:rPr>
+          <w:rFonts w:hint="eastAsia" w:hAnsi="Microsoft YaHei UI Light" w:eastAsia="Microsoft YaHei UI Light" w:cs="Microsoft YaHei UI Light" w:asciiTheme="minorAscii"/>
+          <w:b/>
+          <w:bCs/>
+          <w:sz w:val="24"/>
+          <w:szCs w:val="24"/>
+          <w:lang w:val="en-US"/>
+        </w:rPr>
+        <w:t>If choice is 2, (EDIT DIRECTOR)</w:t>
       </w:r>
       <w:r>
         <w:rPr>
@@ -6690,31 +7744,31 @@
                 <w:vertAlign w:val="baseline"/>
                 <w:lang w:val="en-US"/>
               </w:rPr>
-              <w:t>Old Title:</w:t>
-            </w:r>
-            <w:r>
-              <w:rPr>
-                <w:rFonts w:hint="eastAsia" w:hAnsi="Microsoft YaHei UI Light" w:eastAsia="Microsoft YaHei UI Light" w:cs="Microsoft YaHei UI Light" w:asciiTheme="minorAscii"/>
-                <w:b w:val="0"/>
-                <w:bCs w:val="0"/>
-                <w:sz w:val="24"/>
-                <w:szCs w:val="24"/>
-                <w:vertAlign w:val="baseline"/>
-                <w:lang w:val="en-US"/>
-              </w:rPr>
-              <w:br w:type="textWrapping"/>
-            </w:r>
-            <w:r>
-              <w:rPr>
-                <w:rFonts w:hint="eastAsia" w:hAnsi="Microsoft YaHei UI Light" w:eastAsia="Microsoft YaHei UI Light" w:cs="Microsoft YaHei UI Light" w:asciiTheme="minorAscii"/>
-                <w:b w:val="0"/>
-                <w:bCs w:val="0"/>
-                <w:sz w:val="24"/>
-                <w:szCs w:val="24"/>
-                <w:vertAlign w:val="baseline"/>
-                <w:lang w:val="en-US"/>
-              </w:rPr>
-              <w:t>New Title:</w:t>
+              <w:t>Old Director:</w:t>
+            </w:r>
+            <w:r>
+              <w:rPr>
+                <w:rFonts w:hint="eastAsia" w:hAnsi="Microsoft YaHei UI Light" w:eastAsia="Microsoft YaHei UI Light" w:cs="Microsoft YaHei UI Light" w:asciiTheme="minorAscii"/>
+                <w:b w:val="0"/>
+                <w:bCs w:val="0"/>
+                <w:sz w:val="24"/>
+                <w:szCs w:val="24"/>
+                <w:vertAlign w:val="baseline"/>
+                <w:lang w:val="en-US"/>
+              </w:rPr>
+              <w:br w:type="textWrapping"/>
+            </w:r>
+            <w:r>
+              <w:rPr>
+                <w:rFonts w:hint="eastAsia" w:hAnsi="Microsoft YaHei UI Light" w:eastAsia="Microsoft YaHei UI Light" w:cs="Microsoft YaHei UI Light" w:asciiTheme="minorAscii"/>
+                <w:b w:val="0"/>
+                <w:bCs w:val="0"/>
+                <w:sz w:val="24"/>
+                <w:szCs w:val="24"/>
+                <w:vertAlign w:val="baseline"/>
+                <w:lang w:val="en-US"/>
+              </w:rPr>
+              <w:t>New Director:</w:t>
             </w:r>
             <w:r>
               <w:rPr>
@@ -6900,6 +7954,7 @@
           <w:ilvl w:val="0"/>
           <w:numId w:val="0"/>
         </w:numPr>
+        <w:ind w:left="1680" w:leftChars="0"/>
         <w:jc w:val="left"/>
         <w:rPr>
           <w:rFonts w:hint="eastAsia" w:hAnsi="Microsoft YaHei UI Light" w:eastAsia="Microsoft YaHei UI Light" w:cs="Microsoft YaHei UI Light" w:asciiTheme="minorAscii"/>
@@ -6917,6 +7972,7 @@
           <w:ilvl w:val="0"/>
           <w:numId w:val="0"/>
         </w:numPr>
+        <w:ind w:left="1680" w:leftChars="0"/>
         <w:jc w:val="left"/>
         <w:rPr>
           <w:rFonts w:hint="eastAsia" w:hAnsi="Microsoft YaHei UI Light" w:eastAsia="Microsoft YaHei UI Light" w:cs="Microsoft YaHei UI Light" w:asciiTheme="minorAscii"/>
@@ -6934,6 +7990,7 @@
           <w:ilvl w:val="0"/>
           <w:numId w:val="0"/>
         </w:numPr>
+        <w:ind w:left="1680" w:leftChars="0"/>
         <w:jc w:val="left"/>
         <w:rPr>
           <w:rFonts w:hint="eastAsia" w:hAnsi="Microsoft YaHei UI Light" w:eastAsia="Microsoft YaHei UI Light" w:cs="Microsoft YaHei UI Light" w:asciiTheme="minorAscii"/>
@@ -6951,7 +8008,61 @@
           <w:ilvl w:val="0"/>
           <w:numId w:val="0"/>
         </w:numPr>
+        <w:ind w:left="1680" w:leftChars="0"/>
         <w:jc w:val="left"/>
+        <w:rPr>
+          <w:rFonts w:hint="eastAsia" w:hAnsi="Microsoft YaHei UI Light" w:eastAsia="Microsoft YaHei UI Light" w:cs="Microsoft YaHei UI Light" w:asciiTheme="minorAscii"/>
+          <w:b/>
+          <w:bCs/>
+          <w:sz w:val="24"/>
+          <w:szCs w:val="24"/>
+          <w:lang w:val="en-US"/>
+        </w:rPr>
+      </w:pPr>
+    </w:p>
+    <w:p>
+      <w:pPr>
+        <w:numPr>
+          <w:ilvl w:val="0"/>
+          <w:numId w:val="0"/>
+        </w:numPr>
+        <w:jc w:val="both"/>
+        <w:rPr>
+          <w:rFonts w:hint="eastAsia" w:hAnsi="Microsoft YaHei UI Light" w:eastAsia="Microsoft YaHei UI Light" w:cs="Microsoft YaHei UI Light" w:asciiTheme="minorAscii"/>
+          <w:b/>
+          <w:bCs/>
+          <w:sz w:val="24"/>
+          <w:szCs w:val="24"/>
+          <w:lang w:val="en-US"/>
+        </w:rPr>
+      </w:pPr>
+      <w:r>
+        <w:rPr>
+          <w:rFonts w:hint="default" w:hAnsi="Microsoft YaHei UI Light" w:eastAsia="Microsoft YaHei UI Light" w:cs="Microsoft YaHei UI Light" w:asciiTheme="minorAscii"/>
+          <w:b w:val="0"/>
+          <w:bCs w:val="0"/>
+          <w:i/>
+          <w:iCs/>
+          <w:sz w:val="24"/>
+          <w:szCs w:val="24"/>
+          <w:lang w:val="en-US"/>
+        </w:rPr>
+        <w:t>Transitions:</w:t>
+      </w:r>
+      <w:r>
+        <w:rPr>
+          <w:rFonts w:hint="default" w:hAnsi="Microsoft YaHei UI Light" w:eastAsia="Microsoft YaHei UI Light" w:cs="Microsoft YaHei UI Light" w:asciiTheme="minorAscii"/>
+          <w:b w:val="0"/>
+          <w:bCs w:val="0"/>
+          <w:i/>
+          <w:iCs/>
+          <w:sz w:val="24"/>
+          <w:szCs w:val="24"/>
+          <w:lang w:val="en-US"/>
+        </w:rPr>
+        <w:br w:type="textWrapping"/>
+      </w:r>
+      <w:r>
         <w:rPr>
           <w:rFonts w:hint="eastAsia" w:hAnsi="Microsoft YaHei UI Light" w:eastAsia="MS Mincho" w:cs="Microsoft YaHei UI Light" w:asciiTheme="minorAscii"/>
           <w:b w:val="0"/>
@@ -6962,43 +8073,7 @@
           <w:szCs w:val="24"/>
           <w:lang w:val="en-US" w:eastAsia="ja-JP"/>
         </w:rPr>
-      </w:pPr>
-      <w:r>
-        <w:rPr>
-          <w:rFonts w:hint="eastAsia" w:hAnsi="Microsoft YaHei UI Light" w:eastAsia="Microsoft YaHei UI Light" w:cs="Microsoft YaHei UI Light" w:asciiTheme="minorAscii"/>
-          <w:b/>
-          <w:bCs/>
-          <w:sz w:val="24"/>
-          <w:szCs w:val="24"/>
-          <w:lang w:val="en-US"/>
-        </w:rPr>
-        <w:br w:type="textWrapping"/>
-      </w:r>
-      <w:r>
-        <w:rPr>
-          <w:rFonts w:hint="default" w:hAnsi="Microsoft YaHei UI Light" w:eastAsia="Microsoft YaHei UI Light" w:cs="Microsoft YaHei UI Light" w:asciiTheme="minorAscii"/>
-          <w:b w:val="0"/>
-          <w:bCs w:val="0"/>
-          <w:i/>
-          <w:iCs/>
-          <w:sz w:val="24"/>
-          <w:szCs w:val="24"/>
-          <w:lang w:val="en-US"/>
-        </w:rPr>
-        <w:t>Transitions:</w:t>
-      </w:r>
-      <w:r>
-        <w:rPr>
-          <w:rFonts w:hint="default" w:hAnsi="Microsoft YaHei UI Light" w:eastAsia="Microsoft YaHei UI Light" w:cs="Microsoft YaHei UI Light" w:asciiTheme="minorAscii"/>
-          <w:b w:val="0"/>
-          <w:bCs w:val="0"/>
-          <w:i/>
-          <w:iCs/>
-          <w:sz w:val="24"/>
-          <w:szCs w:val="24"/>
-          <w:lang w:val="en-US"/>
-        </w:rPr>
-        <w:br w:type="textWrapping"/>
+        <w:t>1 - &gt; Back to Menu for View All Movies (III. Menu for Edit Movie)</w:t>
       </w:r>
       <w:r>
         <w:rPr>
@@ -7011,7 +8086,7 @@
           <w:szCs w:val="24"/>
           <w:lang w:val="en-US" w:eastAsia="ja-JP"/>
         </w:rPr>
-        <w:t>1 - &gt; Back to Menu for View All Movies (III. Menu for Edit Movie)</w:t>
+        <w:br w:type="textWrapping"/>
       </w:r>
       <w:r>
         <w:rPr>
@@ -7024,33 +8099,7 @@
           <w:szCs w:val="24"/>
           <w:lang w:val="en-US" w:eastAsia="ja-JP"/>
         </w:rPr>
-        <w:br w:type="textWrapping"/>
-      </w:r>
-      <w:r>
-        <w:rPr>
-          <w:rFonts w:hint="eastAsia" w:hAnsi="Microsoft YaHei UI Light" w:eastAsia="MS Mincho" w:cs="Microsoft YaHei UI Light" w:asciiTheme="minorAscii"/>
-          <w:b w:val="0"/>
-          <w:bCs w:val="0"/>
-          <w:i/>
-          <w:iCs/>
-          <w:sz w:val="24"/>
-          <w:szCs w:val="24"/>
-          <w:lang w:val="en-US" w:eastAsia="ja-JP"/>
-        </w:rPr>
         <w:t>0 - &gt; Welcome Screen (I. Main Menu)</w:t>
-      </w:r>
-      <w:r>
-        <w:rPr>
-          <w:rFonts w:hint="eastAsia" w:hAnsi="Microsoft YaHei UI Light" w:eastAsia="MS Mincho" w:cs="Microsoft YaHei UI Light" w:asciiTheme="minorAscii"/>
-          <w:b w:val="0"/>
-          <w:bCs w:val="0"/>
-          <w:i/>
-          <w:iCs/>
-          <w:sz w:val="24"/>
-          <w:szCs w:val="24"/>
-          <w:lang w:val="en-US" w:eastAsia="ja-JP"/>
-        </w:rPr>
-        <w:br w:type="textWrapping"/>
       </w:r>
     </w:p>
     <w:p>
@@ -7059,124 +8108,17 @@
           <w:ilvl w:val="0"/>
           <w:numId w:val="0"/>
         </w:numPr>
+        <w:ind w:left="1680" w:leftChars="0"/>
         <w:jc w:val="left"/>
         <w:rPr>
-          <w:rFonts w:hint="eastAsia" w:hAnsi="Microsoft YaHei UI Light" w:eastAsia="MS Mincho" w:cs="Microsoft YaHei UI Light" w:asciiTheme="minorAscii"/>
-          <w:b w:val="0"/>
-          <w:bCs w:val="0"/>
-          <w:i/>
-          <w:iCs/>
-          <w:sz w:val="24"/>
-          <w:szCs w:val="24"/>
-          <w:lang w:val="en-US" w:eastAsia="ja-JP"/>
-        </w:rPr>
-      </w:pPr>
-    </w:p>
-    <w:p>
-      <w:pPr>
-        <w:numPr>
-          <w:ilvl w:val="0"/>
-          <w:numId w:val="0"/>
-        </w:numPr>
-        <w:jc w:val="left"/>
-        <w:rPr>
-          <w:rFonts w:hint="eastAsia" w:hAnsi="Microsoft YaHei UI Light" w:eastAsia="MS Mincho" w:cs="Microsoft YaHei UI Light" w:asciiTheme="minorAscii"/>
-          <w:b w:val="0"/>
-          <w:bCs w:val="0"/>
-          <w:i/>
-          <w:iCs/>
-          <w:sz w:val="24"/>
-          <w:szCs w:val="24"/>
-          <w:lang w:val="en-US" w:eastAsia="ja-JP"/>
-        </w:rPr>
-      </w:pPr>
-    </w:p>
-    <w:p>
-      <w:pPr>
-        <w:numPr>
-          <w:ilvl w:val="0"/>
-          <w:numId w:val="0"/>
-        </w:numPr>
-        <w:jc w:val="left"/>
-        <w:rPr>
-          <w:rFonts w:hint="eastAsia" w:hAnsi="Microsoft YaHei UI Light" w:eastAsia="MS Mincho" w:cs="Microsoft YaHei UI Light" w:asciiTheme="minorAscii"/>
-          <w:b w:val="0"/>
-          <w:bCs w:val="0"/>
-          <w:i/>
-          <w:iCs/>
-          <w:sz w:val="24"/>
-          <w:szCs w:val="24"/>
-          <w:lang w:val="en-US" w:eastAsia="ja-JP"/>
-        </w:rPr>
-      </w:pPr>
-    </w:p>
-    <w:p>
-      <w:pPr>
-        <w:numPr>
-          <w:ilvl w:val="0"/>
-          <w:numId w:val="0"/>
-        </w:numPr>
-        <w:jc w:val="left"/>
-        <w:rPr>
-          <w:rFonts w:hint="eastAsia" w:hAnsi="Microsoft YaHei UI Light" w:eastAsia="MS Mincho" w:cs="Microsoft YaHei UI Light" w:asciiTheme="minorAscii"/>
-          <w:b w:val="0"/>
-          <w:bCs w:val="0"/>
-          <w:i/>
-          <w:iCs/>
-          <w:sz w:val="24"/>
-          <w:szCs w:val="24"/>
-          <w:lang w:val="en-US" w:eastAsia="ja-JP"/>
-        </w:rPr>
-      </w:pPr>
-    </w:p>
-    <w:p>
-      <w:pPr>
-        <w:numPr>
-          <w:ilvl w:val="0"/>
-          <w:numId w:val="0"/>
-        </w:numPr>
-        <w:jc w:val="left"/>
-        <w:rPr>
-          <w:rFonts w:hint="eastAsia" w:hAnsi="Microsoft YaHei UI Light" w:eastAsia="MS Mincho" w:cs="Microsoft YaHei UI Light" w:asciiTheme="minorAscii"/>
-          <w:b w:val="0"/>
-          <w:bCs w:val="0"/>
-          <w:i/>
-          <w:iCs/>
-          <w:sz w:val="24"/>
-          <w:szCs w:val="24"/>
-          <w:lang w:val="en-US" w:eastAsia="ja-JP"/>
-        </w:rPr>
-      </w:pPr>
-    </w:p>
-    <w:p>
-      <w:pPr>
-        <w:numPr>
-          <w:ilvl w:val="0"/>
-          <w:numId w:val="0"/>
-        </w:numPr>
-        <w:jc w:val="left"/>
-        <w:rPr>
-          <w:rFonts w:hint="eastAsia" w:hAnsi="Microsoft YaHei UI Light" w:eastAsia="Microsoft YaHei UI Light" w:cs="Microsoft YaHei UI Light" w:asciiTheme="minorAscii"/>
-          <w:b/>
-          <w:bCs/>
-          <w:sz w:val="24"/>
-          <w:szCs w:val="24"/>
-          <w:lang w:val="en-US"/>
-        </w:rPr>
-      </w:pPr>
-      <w:r>
-        <w:rPr>
-          <w:rFonts w:hint="eastAsia" w:hAnsi="Microsoft YaHei UI Light" w:eastAsia="MS Mincho" w:cs="Microsoft YaHei UI Light" w:asciiTheme="minorAscii"/>
-          <w:b w:val="0"/>
-          <w:bCs w:val="0"/>
-          <w:i/>
-          <w:iCs/>
-          <w:sz w:val="24"/>
-          <w:szCs w:val="24"/>
-          <w:lang w:val="en-US" w:eastAsia="ja-JP"/>
-        </w:rPr>
-        <w:br w:type="textWrapping"/>
-      </w:r>
+          <w:rFonts w:hint="eastAsia" w:hAnsi="Microsoft YaHei UI Light" w:eastAsia="Microsoft YaHei UI Light" w:cs="Microsoft YaHei UI Light" w:asciiTheme="minorAscii"/>
+          <w:b/>
+          <w:bCs/>
+          <w:sz w:val="24"/>
+          <w:szCs w:val="24"/>
+          <w:lang w:val="en-US"/>
+        </w:rPr>
+      </w:pPr>
     </w:p>
     <w:p>
       <w:pPr>
@@ -7207,7 +8149,7 @@
           <w:szCs w:val="24"/>
           <w:lang w:val="en-US"/>
         </w:rPr>
-        <w:t>If choice is 2, (EDIT DIRECTOR)</w:t>
+        <w:t>If choice is 3, (EDIT GENRE)</w:t>
       </w:r>
       <w:r>
         <w:rPr>
@@ -7259,1007 +8201,6 @@
             <w:insideH w:val="single" w:color="auto" w:sz="4" w:space="0"/>
             <w:insideV w:val="single" w:color="auto" w:sz="4" w:space="0"/>
           </w:tblBorders>
-          <w:tblCellMar>
-            <w:top w:w="0" w:type="dxa"/>
-            <w:left w:w="108" w:type="dxa"/>
-            <w:bottom w:w="0" w:type="dxa"/>
-            <w:right w:w="108" w:type="dxa"/>
-          </w:tblCellMar>
-        </w:tblPrEx>
-        <w:tc>
-          <w:tcPr>
-            <w:tcW w:w="2840" w:type="dxa"/>
-          </w:tcPr>
-          <w:p>
-            <w:pPr>
-              <w:widowControl w:val="0"/>
-              <w:numPr>
-                <w:ilvl w:val="0"/>
-                <w:numId w:val="0"/>
-              </w:numPr>
-              <w:jc w:val="left"/>
-              <w:rPr>
-                <w:rFonts w:hint="eastAsia" w:hAnsi="Microsoft YaHei UI Light" w:eastAsia="Microsoft YaHei UI Light" w:cs="Microsoft YaHei UI Light" w:asciiTheme="minorAscii"/>
-                <w:b w:val="0"/>
-                <w:bCs w:val="0"/>
-                <w:sz w:val="24"/>
-                <w:szCs w:val="24"/>
-                <w:vertAlign w:val="baseline"/>
-                <w:lang w:val="en-US"/>
-              </w:rPr>
-            </w:pPr>
-            <w:r>
-              <w:rPr>
-                <w:rFonts w:hint="eastAsia" w:hAnsi="Microsoft YaHei UI Light" w:eastAsia="Microsoft YaHei UI Light" w:cs="Microsoft YaHei UI Light" w:asciiTheme="minorAscii"/>
-                <w:b/>
-                <w:bCs/>
-                <w:sz w:val="24"/>
-                <w:szCs w:val="24"/>
-                <w:vertAlign w:val="baseline"/>
-                <w:lang w:val="en-US"/>
-              </w:rPr>
-              <w:t>TITLE</w:t>
-            </w:r>
-            <w:r>
-              <w:rPr>
-                <w:rFonts w:hint="eastAsia" w:hAnsi="Microsoft YaHei UI Light" w:eastAsia="Microsoft YaHei UI Light" w:cs="Microsoft YaHei UI Light" w:asciiTheme="minorAscii"/>
-                <w:b w:val="0"/>
-                <w:bCs w:val="0"/>
-                <w:sz w:val="24"/>
-                <w:szCs w:val="24"/>
-                <w:vertAlign w:val="baseline"/>
-                <w:lang w:val="en-US"/>
-              </w:rPr>
-              <w:br w:type="textWrapping"/>
-            </w:r>
-            <w:r>
-              <w:rPr>
-                <w:rFonts w:hint="eastAsia" w:hAnsi="Microsoft YaHei UI Light" w:eastAsia="Microsoft YaHei UI Light" w:cs="Microsoft YaHei UI Light" w:asciiTheme="minorAscii"/>
-                <w:b w:val="0"/>
-                <w:bCs w:val="0"/>
-                <w:sz w:val="24"/>
-                <w:szCs w:val="24"/>
-                <w:vertAlign w:val="baseline"/>
-                <w:lang w:val="en-US"/>
-              </w:rPr>
-              <w:br w:type="textWrapping"/>
-            </w:r>
-            <w:r>
-              <w:rPr>
-                <w:rFonts w:hint="eastAsia" w:hAnsi="Microsoft YaHei UI Light" w:eastAsia="Microsoft YaHei UI Light" w:cs="Microsoft YaHei UI Light" w:asciiTheme="minorAscii"/>
-                <w:b w:val="0"/>
-                <w:bCs w:val="0"/>
-                <w:sz w:val="24"/>
-                <w:szCs w:val="24"/>
-                <w:vertAlign w:val="baseline"/>
-                <w:lang w:val="en-US"/>
-              </w:rPr>
-              <w:t>1 Life of Isa Gilay</w:t>
-            </w:r>
-            <w:r>
-              <w:rPr>
-                <w:rFonts w:hint="eastAsia" w:hAnsi="Microsoft YaHei UI Light" w:eastAsia="Microsoft YaHei UI Light" w:cs="Microsoft YaHei UI Light" w:asciiTheme="minorAscii"/>
-                <w:b w:val="0"/>
-                <w:bCs w:val="0"/>
-                <w:sz w:val="24"/>
-                <w:szCs w:val="24"/>
-                <w:vertAlign w:val="baseline"/>
-                <w:lang w:val="en-US"/>
-              </w:rPr>
-              <w:br w:type="textWrapping"/>
-            </w:r>
-            <w:r>
-              <w:rPr>
-                <w:rFonts w:hint="eastAsia" w:hAnsi="Microsoft YaHei UI Light" w:eastAsia="Microsoft YaHei UI Light" w:cs="Microsoft YaHei UI Light" w:asciiTheme="minorAscii"/>
-                <w:b w:val="0"/>
-                <w:bCs w:val="0"/>
-                <w:sz w:val="24"/>
-                <w:szCs w:val="24"/>
-                <w:vertAlign w:val="baseline"/>
-                <w:lang w:val="en-US"/>
-              </w:rPr>
-              <w:t>2 Life of Candace</w:t>
-            </w:r>
-            <w:r>
-              <w:rPr>
-                <w:rFonts w:hint="eastAsia" w:hAnsi="Microsoft YaHei UI Light" w:eastAsia="Microsoft YaHei UI Light" w:cs="Microsoft YaHei UI Light" w:asciiTheme="minorAscii"/>
-                <w:b w:val="0"/>
-                <w:bCs w:val="0"/>
-                <w:sz w:val="24"/>
-                <w:szCs w:val="24"/>
-                <w:vertAlign w:val="baseline"/>
-                <w:lang w:val="en-US"/>
-              </w:rPr>
-              <w:br w:type="textWrapping"/>
-            </w:r>
-            <w:r>
-              <w:rPr>
-                <w:rFonts w:hint="eastAsia" w:hAnsi="Microsoft YaHei UI Light" w:eastAsia="Microsoft YaHei UI Light" w:cs="Microsoft YaHei UI Light" w:asciiTheme="minorAscii"/>
-                <w:b w:val="0"/>
-                <w:bCs w:val="0"/>
-                <w:sz w:val="24"/>
-                <w:szCs w:val="24"/>
-                <w:vertAlign w:val="baseline"/>
-                <w:lang w:val="en-US"/>
-              </w:rPr>
-              <w:t>3 Life of Andre</w:t>
-            </w:r>
-          </w:p>
-        </w:tc>
-        <w:tc>
-          <w:tcPr>
-            <w:tcW w:w="2841" w:type="dxa"/>
-          </w:tcPr>
-          <w:p>
-            <w:pPr>
-              <w:widowControl w:val="0"/>
-              <w:numPr>
-                <w:ilvl w:val="0"/>
-                <w:numId w:val="0"/>
-              </w:numPr>
-              <w:jc w:val="left"/>
-              <w:rPr>
-                <w:rFonts w:hint="eastAsia" w:hAnsi="Microsoft YaHei UI Light" w:eastAsia="Microsoft YaHei UI Light" w:cs="Microsoft YaHei UI Light" w:asciiTheme="minorAscii"/>
-                <w:b w:val="0"/>
-                <w:bCs w:val="0"/>
-                <w:sz w:val="24"/>
-                <w:szCs w:val="24"/>
-                <w:vertAlign w:val="baseline"/>
-                <w:lang w:val="en-US"/>
-              </w:rPr>
-            </w:pPr>
-            <w:r>
-              <w:rPr>
-                <w:rFonts w:hint="eastAsia" w:hAnsi="Microsoft YaHei UI Light" w:eastAsia="Microsoft YaHei UI Light" w:cs="Microsoft YaHei UI Light" w:asciiTheme="minorAscii"/>
-                <w:b/>
-                <w:bCs/>
-                <w:sz w:val="24"/>
-                <w:szCs w:val="24"/>
-                <w:vertAlign w:val="baseline"/>
-                <w:lang w:val="en-US"/>
-              </w:rPr>
-              <w:t>DIRECTOR</w:t>
-            </w:r>
-            <w:r>
-              <w:rPr>
-                <w:rFonts w:hint="eastAsia" w:hAnsi="Microsoft YaHei UI Light" w:eastAsia="Microsoft YaHei UI Light" w:cs="Microsoft YaHei UI Light" w:asciiTheme="minorAscii"/>
-                <w:b w:val="0"/>
-                <w:bCs w:val="0"/>
-                <w:sz w:val="24"/>
-                <w:szCs w:val="24"/>
-                <w:vertAlign w:val="baseline"/>
-                <w:lang w:val="en-US"/>
-              </w:rPr>
-              <w:br w:type="textWrapping"/>
-            </w:r>
-            <w:r>
-              <w:rPr>
-                <w:rFonts w:hint="eastAsia" w:hAnsi="Microsoft YaHei UI Light" w:eastAsia="Microsoft YaHei UI Light" w:cs="Microsoft YaHei UI Light" w:asciiTheme="minorAscii"/>
-                <w:b w:val="0"/>
-                <w:bCs w:val="0"/>
-                <w:sz w:val="24"/>
-                <w:szCs w:val="24"/>
-                <w:vertAlign w:val="baseline"/>
-                <w:lang w:val="en-US"/>
-              </w:rPr>
-              <w:br w:type="textWrapping"/>
-            </w:r>
-            <w:r>
-              <w:rPr>
-                <w:rFonts w:hint="eastAsia" w:hAnsi="Microsoft YaHei UI Light" w:eastAsia="Microsoft YaHei UI Light" w:cs="Microsoft YaHei UI Light" w:asciiTheme="minorAscii"/>
-                <w:b w:val="0"/>
-                <w:bCs w:val="0"/>
-                <w:sz w:val="24"/>
-                <w:szCs w:val="24"/>
-                <w:vertAlign w:val="baseline"/>
-                <w:lang w:val="en-US"/>
-              </w:rPr>
-              <w:t>Isa GIlay</w:t>
-            </w:r>
-            <w:r>
-              <w:rPr>
-                <w:rFonts w:hint="eastAsia" w:hAnsi="Microsoft YaHei UI Light" w:eastAsia="Microsoft YaHei UI Light" w:cs="Microsoft YaHei UI Light" w:asciiTheme="minorAscii"/>
-                <w:b w:val="0"/>
-                <w:bCs w:val="0"/>
-                <w:sz w:val="24"/>
-                <w:szCs w:val="24"/>
-                <w:vertAlign w:val="baseline"/>
-                <w:lang w:val="en-US"/>
-              </w:rPr>
-              <w:br w:type="textWrapping"/>
-            </w:r>
-            <w:r>
-              <w:rPr>
-                <w:rFonts w:hint="eastAsia" w:hAnsi="Microsoft YaHei UI Light" w:eastAsia="Microsoft YaHei UI Light" w:cs="Microsoft YaHei UI Light" w:asciiTheme="minorAscii"/>
-                <w:b w:val="0"/>
-                <w:bCs w:val="0"/>
-                <w:sz w:val="24"/>
-                <w:szCs w:val="24"/>
-                <w:vertAlign w:val="baseline"/>
-                <w:lang w:val="en-US"/>
-              </w:rPr>
-              <w:t>Candace Madelo</w:t>
-            </w:r>
-            <w:r>
-              <w:rPr>
-                <w:rFonts w:hint="eastAsia" w:hAnsi="Microsoft YaHei UI Light" w:eastAsia="Microsoft YaHei UI Light" w:cs="Microsoft YaHei UI Light" w:asciiTheme="minorAscii"/>
-                <w:b w:val="0"/>
-                <w:bCs w:val="0"/>
-                <w:sz w:val="24"/>
-                <w:szCs w:val="24"/>
-                <w:vertAlign w:val="baseline"/>
-                <w:lang w:val="en-US"/>
-              </w:rPr>
-              <w:br w:type="textWrapping"/>
-            </w:r>
-            <w:r>
-              <w:rPr>
-                <w:rFonts w:hint="eastAsia" w:hAnsi="Microsoft YaHei UI Light" w:eastAsia="Microsoft YaHei UI Light" w:cs="Microsoft YaHei UI Light" w:asciiTheme="minorAscii"/>
-                <w:b w:val="0"/>
-                <w:bCs w:val="0"/>
-                <w:sz w:val="24"/>
-                <w:szCs w:val="24"/>
-                <w:vertAlign w:val="baseline"/>
-                <w:lang w:val="en-US"/>
-              </w:rPr>
-              <w:t>Andre Maraton</w:t>
-            </w:r>
-            <w:r>
-              <w:rPr>
-                <w:rFonts w:hint="eastAsia" w:hAnsi="Microsoft YaHei UI Light" w:eastAsia="Microsoft YaHei UI Light" w:cs="Microsoft YaHei UI Light" w:asciiTheme="minorAscii"/>
-                <w:b w:val="0"/>
-                <w:bCs w:val="0"/>
-                <w:sz w:val="24"/>
-                <w:szCs w:val="24"/>
-                <w:vertAlign w:val="baseline"/>
-                <w:lang w:val="en-US"/>
-              </w:rPr>
-              <w:br w:type="textWrapping"/>
-            </w:r>
-          </w:p>
-        </w:tc>
-        <w:tc>
-          <w:tcPr>
-            <w:tcW w:w="2841" w:type="dxa"/>
-          </w:tcPr>
-          <w:p>
-            <w:pPr>
-              <w:widowControl w:val="0"/>
-              <w:numPr>
-                <w:ilvl w:val="0"/>
-                <w:numId w:val="0"/>
-              </w:numPr>
-              <w:jc w:val="both"/>
-              <w:rPr>
-                <w:rFonts w:hint="eastAsia" w:hAnsi="Microsoft YaHei UI Light" w:eastAsia="Microsoft YaHei UI Light" w:cs="Microsoft YaHei UI Light" w:asciiTheme="minorAscii"/>
-                <w:b/>
-                <w:bCs/>
-                <w:sz w:val="24"/>
-                <w:szCs w:val="24"/>
-                <w:vertAlign w:val="baseline"/>
-                <w:lang w:val="en-US"/>
-              </w:rPr>
-            </w:pPr>
-            <w:r>
-              <w:rPr>
-                <w:rFonts w:hint="eastAsia" w:hAnsi="Microsoft YaHei UI Light" w:eastAsia="Microsoft YaHei UI Light" w:cs="Microsoft YaHei UI Light" w:asciiTheme="minorAscii"/>
-                <w:b/>
-                <w:bCs/>
-                <w:sz w:val="24"/>
-                <w:szCs w:val="24"/>
-                <w:vertAlign w:val="baseline"/>
-                <w:lang w:val="en-US"/>
-              </w:rPr>
-              <w:t>GENRE</w:t>
-            </w:r>
-          </w:p>
-          <w:p>
-            <w:pPr>
-              <w:widowControl w:val="0"/>
-              <w:numPr>
-                <w:ilvl w:val="0"/>
-                <w:numId w:val="0"/>
-              </w:numPr>
-              <w:jc w:val="left"/>
-              <w:rPr>
-                <w:rFonts w:hint="eastAsia" w:hAnsi="Microsoft YaHei UI Light" w:eastAsia="Microsoft YaHei UI Light" w:cs="Microsoft YaHei UI Light" w:asciiTheme="minorAscii"/>
-                <w:b w:val="0"/>
-                <w:bCs w:val="0"/>
-                <w:sz w:val="24"/>
-                <w:szCs w:val="24"/>
-                <w:vertAlign w:val="baseline"/>
-                <w:lang w:val="en-US"/>
-              </w:rPr>
-            </w:pPr>
-            <w:r>
-              <w:rPr>
-                <w:rFonts w:hint="eastAsia" w:hAnsi="Microsoft YaHei UI Light" w:eastAsia="Microsoft YaHei UI Light" w:cs="Microsoft YaHei UI Light" w:asciiTheme="minorAscii"/>
-                <w:b w:val="0"/>
-                <w:bCs w:val="0"/>
-                <w:sz w:val="24"/>
-                <w:szCs w:val="24"/>
-                <w:vertAlign w:val="baseline"/>
-                <w:lang w:val="en-US"/>
-              </w:rPr>
-              <w:br w:type="textWrapping"/>
-            </w:r>
-            <w:r>
-              <w:rPr>
-                <w:rFonts w:hint="eastAsia" w:hAnsi="Microsoft YaHei UI Light" w:eastAsia="Microsoft YaHei UI Light" w:cs="Microsoft YaHei UI Light" w:asciiTheme="minorAscii"/>
-                <w:b w:val="0"/>
-                <w:bCs w:val="0"/>
-                <w:sz w:val="24"/>
-                <w:szCs w:val="24"/>
-                <w:vertAlign w:val="baseline"/>
-                <w:lang w:val="en-US"/>
-              </w:rPr>
-              <w:t>Horror</w:t>
-            </w:r>
-            <w:r>
-              <w:rPr>
-                <w:rFonts w:hint="eastAsia" w:hAnsi="Microsoft YaHei UI Light" w:eastAsia="Microsoft YaHei UI Light" w:cs="Microsoft YaHei UI Light" w:asciiTheme="minorAscii"/>
-                <w:b w:val="0"/>
-                <w:bCs w:val="0"/>
-                <w:sz w:val="24"/>
-                <w:szCs w:val="24"/>
-                <w:vertAlign w:val="baseline"/>
-                <w:lang w:val="en-US"/>
-              </w:rPr>
-              <w:br w:type="textWrapping"/>
-            </w:r>
-            <w:r>
-              <w:rPr>
-                <w:rFonts w:hint="eastAsia" w:hAnsi="Microsoft YaHei UI Light" w:eastAsia="Microsoft YaHei UI Light" w:cs="Microsoft YaHei UI Light" w:asciiTheme="minorAscii"/>
-                <w:b w:val="0"/>
-                <w:bCs w:val="0"/>
-                <w:sz w:val="24"/>
-                <w:szCs w:val="24"/>
-                <w:vertAlign w:val="baseline"/>
-                <w:lang w:val="en-US"/>
-              </w:rPr>
-              <w:t>Comedy</w:t>
-            </w:r>
-            <w:r>
-              <w:rPr>
-                <w:rFonts w:hint="eastAsia" w:hAnsi="Microsoft YaHei UI Light" w:eastAsia="Microsoft YaHei UI Light" w:cs="Microsoft YaHei UI Light" w:asciiTheme="minorAscii"/>
-                <w:b w:val="0"/>
-                <w:bCs w:val="0"/>
-                <w:sz w:val="24"/>
-                <w:szCs w:val="24"/>
-                <w:vertAlign w:val="baseline"/>
-                <w:lang w:val="en-US"/>
-              </w:rPr>
-              <w:br w:type="textWrapping"/>
-            </w:r>
-            <w:r>
-              <w:rPr>
-                <w:rFonts w:hint="eastAsia" w:hAnsi="Microsoft YaHei UI Light" w:eastAsia="Microsoft YaHei UI Light" w:cs="Microsoft YaHei UI Light" w:asciiTheme="minorAscii"/>
-                <w:b w:val="0"/>
-                <w:bCs w:val="0"/>
-                <w:sz w:val="24"/>
-                <w:szCs w:val="24"/>
-                <w:vertAlign w:val="baseline"/>
-                <w:lang w:val="en-US"/>
-              </w:rPr>
-              <w:t>Romance</w:t>
-            </w:r>
-          </w:p>
-        </w:tc>
-      </w:tr>
-    </w:tbl>
-    <w:p>
-      <w:pPr>
-        <w:numPr>
-          <w:ilvl w:val="0"/>
-          <w:numId w:val="0"/>
-        </w:numPr>
-        <w:jc w:val="left"/>
-        <w:rPr>
-          <w:rFonts w:hint="eastAsia" w:hAnsi="Microsoft YaHei UI Light" w:eastAsia="Microsoft YaHei UI Light" w:cs="Microsoft YaHei UI Light" w:asciiTheme="minorAscii"/>
-          <w:b/>
-          <w:bCs/>
-          <w:sz w:val="24"/>
-          <w:szCs w:val="24"/>
-          <w:lang w:val="en-US"/>
-        </w:rPr>
-      </w:pPr>
-    </w:p>
-    <w:tbl>
-      <w:tblPr>
-        <w:tblStyle w:val="4"/>
-        <w:tblpPr w:leftFromText="180" w:rightFromText="180" w:vertAnchor="text" w:horzAnchor="page" w:tblpX="1957" w:tblpY="71"/>
-        <w:tblOverlap w:val="never"/>
-        <w:tblW w:w="0" w:type="auto"/>
-        <w:tblInd w:w="0" w:type="dxa"/>
-        <w:tblBorders>
-          <w:top w:val="single" w:color="auto" w:sz="4" w:space="0"/>
-          <w:left w:val="single" w:color="auto" w:sz="4" w:space="0"/>
-          <w:bottom w:val="single" w:color="auto" w:sz="4" w:space="0"/>
-          <w:right w:val="single" w:color="auto" w:sz="4" w:space="0"/>
-          <w:insideH w:val="single" w:color="auto" w:sz="4" w:space="0"/>
-          <w:insideV w:val="single" w:color="auto" w:sz="4" w:space="0"/>
-        </w:tblBorders>
-        <w:tblLayout w:type="autofit"/>
-        <w:tblCellMar>
-          <w:top w:w="0" w:type="dxa"/>
-          <w:left w:w="108" w:type="dxa"/>
-          <w:bottom w:w="0" w:type="dxa"/>
-          <w:right w:w="108" w:type="dxa"/>
-        </w:tblCellMar>
-      </w:tblPr>
-      <w:tblGrid>
-        <w:gridCol w:w="4240"/>
-      </w:tblGrid>
-      <w:tr>
-        <w:tblPrEx>
-          <w:tblBorders>
-            <w:top w:val="single" w:color="auto" w:sz="4" w:space="0"/>
-            <w:left w:val="single" w:color="auto" w:sz="4" w:space="0"/>
-            <w:bottom w:val="single" w:color="auto" w:sz="4" w:space="0"/>
-            <w:right w:val="single" w:color="auto" w:sz="4" w:space="0"/>
-            <w:insideH w:val="single" w:color="auto" w:sz="4" w:space="0"/>
-            <w:insideV w:val="single" w:color="auto" w:sz="4" w:space="0"/>
-          </w:tblBorders>
-        </w:tblPrEx>
-        <w:trPr>
-          <w:trHeight w:val="1674" w:hRule="atLeast"/>
-        </w:trPr>
-        <w:tc>
-          <w:tcPr>
-            <w:tcW w:w="4240" w:type="dxa"/>
-          </w:tcPr>
-          <w:p>
-            <w:pPr>
-              <w:widowControl w:val="0"/>
-              <w:numPr>
-                <w:ilvl w:val="0"/>
-                <w:numId w:val="0"/>
-              </w:numPr>
-              <w:ind w:leftChars="0"/>
-              <w:jc w:val="left"/>
-              <w:rPr>
-                <w:rFonts w:hint="eastAsia" w:hAnsi="Microsoft YaHei UI Light" w:eastAsia="Microsoft YaHei UI Light" w:cs="Microsoft YaHei UI Light" w:asciiTheme="minorAscii"/>
-                <w:b w:val="0"/>
-                <w:bCs w:val="0"/>
-                <w:sz w:val="24"/>
-                <w:szCs w:val="24"/>
-                <w:vertAlign w:val="baseline"/>
-                <w:lang w:val="en-US"/>
-              </w:rPr>
-            </w:pPr>
-            <w:r>
-              <w:rPr>
-                <w:rFonts w:hint="eastAsia" w:hAnsi="Microsoft YaHei UI Light" w:eastAsia="Microsoft YaHei UI Light" w:cs="Microsoft YaHei UI Light" w:asciiTheme="minorAscii"/>
-                <w:b/>
-                <w:bCs/>
-                <w:sz w:val="24"/>
-                <w:szCs w:val="24"/>
-                <w:vertAlign w:val="baseline"/>
-                <w:lang w:val="en-US"/>
-              </w:rPr>
-              <w:t>PLEASE ENTER THE FOLLOWING:</w:t>
-            </w:r>
-            <w:r>
-              <w:rPr>
-                <w:rFonts w:hint="eastAsia" w:hAnsi="Microsoft YaHei UI Light" w:eastAsia="Microsoft YaHei UI Light" w:cs="Microsoft YaHei UI Light" w:asciiTheme="minorAscii"/>
-                <w:b/>
-                <w:bCs/>
-                <w:sz w:val="24"/>
-                <w:szCs w:val="24"/>
-                <w:vertAlign w:val="baseline"/>
-                <w:lang w:val="en-US"/>
-              </w:rPr>
-              <w:br w:type="textWrapping"/>
-            </w:r>
-            <w:r>
-              <w:rPr>
-                <w:rFonts w:hint="eastAsia" w:hAnsi="Microsoft YaHei UI Light" w:eastAsia="Microsoft YaHei UI Light" w:cs="Microsoft YaHei UI Light" w:asciiTheme="minorAscii"/>
-                <w:b/>
-                <w:bCs/>
-                <w:sz w:val="24"/>
-                <w:szCs w:val="24"/>
-                <w:vertAlign w:val="baseline"/>
-                <w:lang w:val="en-US"/>
-              </w:rPr>
-              <w:br w:type="textWrapping"/>
-            </w:r>
-            <w:r>
-              <w:rPr>
-                <w:rFonts w:hint="eastAsia" w:hAnsi="Microsoft YaHei UI Light" w:eastAsia="Microsoft YaHei UI Light" w:cs="Microsoft YaHei UI Light" w:asciiTheme="minorAscii"/>
-                <w:b w:val="0"/>
-                <w:bCs w:val="0"/>
-                <w:sz w:val="24"/>
-                <w:szCs w:val="24"/>
-                <w:vertAlign w:val="baseline"/>
-                <w:lang w:val="en-US"/>
-              </w:rPr>
-              <w:t>Select which movie:</w:t>
-            </w:r>
-            <w:r>
-              <w:rPr>
-                <w:rFonts w:hint="eastAsia" w:hAnsi="Microsoft YaHei UI Light" w:eastAsia="Microsoft YaHei UI Light" w:cs="Microsoft YaHei UI Light" w:asciiTheme="minorAscii"/>
-                <w:b w:val="0"/>
-                <w:bCs w:val="0"/>
-                <w:sz w:val="24"/>
-                <w:szCs w:val="24"/>
-                <w:vertAlign w:val="baseline"/>
-                <w:lang w:val="en-US"/>
-              </w:rPr>
-              <w:br w:type="textWrapping"/>
-            </w:r>
-            <w:r>
-              <w:rPr>
-                <w:rFonts w:hint="eastAsia" w:hAnsi="Microsoft YaHei UI Light" w:eastAsia="Microsoft YaHei UI Light" w:cs="Microsoft YaHei UI Light" w:asciiTheme="minorAscii"/>
-                <w:b w:val="0"/>
-                <w:bCs w:val="0"/>
-                <w:sz w:val="24"/>
-                <w:szCs w:val="24"/>
-                <w:vertAlign w:val="baseline"/>
-                <w:lang w:val="en-US"/>
-              </w:rPr>
-              <w:t>Old Director:</w:t>
-            </w:r>
-            <w:r>
-              <w:rPr>
-                <w:rFonts w:hint="eastAsia" w:hAnsi="Microsoft YaHei UI Light" w:eastAsia="Microsoft YaHei UI Light" w:cs="Microsoft YaHei UI Light" w:asciiTheme="minorAscii"/>
-                <w:b w:val="0"/>
-                <w:bCs w:val="0"/>
-                <w:sz w:val="24"/>
-                <w:szCs w:val="24"/>
-                <w:vertAlign w:val="baseline"/>
-                <w:lang w:val="en-US"/>
-              </w:rPr>
-              <w:br w:type="textWrapping"/>
-            </w:r>
-            <w:r>
-              <w:rPr>
-                <w:rFonts w:hint="eastAsia" w:hAnsi="Microsoft YaHei UI Light" w:eastAsia="Microsoft YaHei UI Light" w:cs="Microsoft YaHei UI Light" w:asciiTheme="minorAscii"/>
-                <w:b w:val="0"/>
-                <w:bCs w:val="0"/>
-                <w:sz w:val="24"/>
-                <w:szCs w:val="24"/>
-                <w:vertAlign w:val="baseline"/>
-                <w:lang w:val="en-US"/>
-              </w:rPr>
-              <w:t>New Director:</w:t>
-            </w:r>
-            <w:r>
-              <w:rPr>
-                <w:rFonts w:hint="eastAsia" w:hAnsi="Microsoft YaHei UI Light" w:eastAsia="Microsoft YaHei UI Light" w:cs="Microsoft YaHei UI Light" w:asciiTheme="minorAscii"/>
-                <w:b w:val="0"/>
-                <w:bCs w:val="0"/>
-                <w:sz w:val="24"/>
-                <w:szCs w:val="24"/>
-                <w:vertAlign w:val="baseline"/>
-                <w:lang w:val="en-US"/>
-              </w:rPr>
-              <w:br w:type="textWrapping"/>
-            </w:r>
-            <w:r>
-              <w:rPr>
-                <w:rFonts w:hint="eastAsia" w:hAnsi="Microsoft YaHei UI Light" w:eastAsia="Microsoft YaHei UI Light" w:cs="Microsoft YaHei UI Light" w:asciiTheme="minorAscii"/>
-                <w:b w:val="0"/>
-                <w:bCs w:val="0"/>
-                <w:sz w:val="24"/>
-                <w:szCs w:val="24"/>
-                <w:vertAlign w:val="baseline"/>
-                <w:lang w:val="en-US"/>
-              </w:rPr>
-              <w:br w:type="textWrapping"/>
-            </w:r>
-            <w:r>
-              <w:rPr>
-                <w:rFonts w:hint="default" w:hAnsi="Microsoft YaHei UI Light" w:eastAsia="Microsoft YaHei UI Light" w:cs="Microsoft YaHei UI Light" w:asciiTheme="minorAscii"/>
-                <w:b w:val="0"/>
-                <w:bCs w:val="0"/>
-                <w:sz w:val="24"/>
-                <w:szCs w:val="24"/>
-                <w:vertAlign w:val="baseline"/>
-                <w:lang w:val="en-US"/>
-              </w:rPr>
-              <w:t>Press 1 to continue</w:t>
-            </w:r>
-            <w:r>
-              <w:rPr>
-                <w:rFonts w:hint="eastAsia" w:hAnsi="Microsoft YaHei UI Light" w:eastAsia="MS Mincho" w:cs="Microsoft YaHei UI Light" w:asciiTheme="minorAscii"/>
-                <w:b w:val="0"/>
-                <w:bCs w:val="0"/>
-                <w:sz w:val="24"/>
-                <w:szCs w:val="24"/>
-                <w:vertAlign w:val="baseline"/>
-                <w:lang w:val="en-US" w:eastAsia="ja-JP"/>
-              </w:rPr>
-              <w:t xml:space="preserve"> ..</w:t>
-            </w:r>
-            <w:r>
-              <w:rPr>
-                <w:rFonts w:hint="default" w:hAnsi="Microsoft YaHei UI Light" w:eastAsia="Microsoft YaHei UI Light" w:cs="Microsoft YaHei UI Light" w:asciiTheme="minorAscii"/>
-                <w:b w:val="0"/>
-                <w:bCs w:val="0"/>
-                <w:sz w:val="24"/>
-                <w:szCs w:val="24"/>
-                <w:vertAlign w:val="baseline"/>
-                <w:lang w:val="en-US"/>
-              </w:rPr>
-              <w:br w:type="textWrapping"/>
-            </w:r>
-            <w:r>
-              <w:rPr>
-                <w:rFonts w:hint="default" w:hAnsi="Microsoft YaHei UI Light" w:eastAsia="Microsoft YaHei UI Light" w:cs="Microsoft YaHei UI Light" w:asciiTheme="minorAscii"/>
-                <w:b w:val="0"/>
-                <w:bCs w:val="0"/>
-                <w:sz w:val="24"/>
-                <w:szCs w:val="24"/>
-                <w:vertAlign w:val="baseline"/>
-                <w:lang w:val="en-US"/>
-              </w:rPr>
-              <w:t>Press 0 to cancel</w:t>
-            </w:r>
-            <w:r>
-              <w:rPr>
-                <w:rFonts w:hint="eastAsia" w:hAnsi="Microsoft YaHei UI Light" w:eastAsia="MS Mincho" w:cs="Microsoft YaHei UI Light" w:asciiTheme="minorAscii"/>
-                <w:b w:val="0"/>
-                <w:bCs w:val="0"/>
-                <w:sz w:val="24"/>
-                <w:szCs w:val="24"/>
-                <w:vertAlign w:val="baseline"/>
-                <w:lang w:val="en-US" w:eastAsia="ja-JP"/>
-              </w:rPr>
-              <w:t xml:space="preserve"> ..</w:t>
-            </w:r>
-          </w:p>
-        </w:tc>
-      </w:tr>
-    </w:tbl>
-    <w:p>
-      <w:pPr>
-        <w:numPr>
-          <w:ilvl w:val="0"/>
-          <w:numId w:val="0"/>
-        </w:numPr>
-        <w:ind w:leftChars="0"/>
-        <w:jc w:val="left"/>
-        <w:rPr>
-          <w:rFonts w:hint="eastAsia" w:hAnsi="Microsoft YaHei UI Light" w:eastAsia="Microsoft YaHei UI Light" w:cs="Microsoft YaHei UI Light" w:asciiTheme="minorAscii"/>
-          <w:b/>
-          <w:bCs/>
-          <w:sz w:val="24"/>
-          <w:szCs w:val="24"/>
-          <w:lang w:val="en-US"/>
-        </w:rPr>
-      </w:pPr>
-    </w:p>
-    <w:p>
-      <w:pPr>
-        <w:numPr>
-          <w:ilvl w:val="0"/>
-          <w:numId w:val="0"/>
-        </w:numPr>
-        <w:ind w:left="840" w:leftChars="0"/>
-        <w:jc w:val="left"/>
-        <w:rPr>
-          <w:rFonts w:hint="eastAsia" w:hAnsi="Microsoft YaHei UI Light" w:eastAsia="Microsoft YaHei UI Light" w:cs="Microsoft YaHei UI Light" w:asciiTheme="minorAscii"/>
-          <w:b/>
-          <w:bCs/>
-          <w:sz w:val="24"/>
-          <w:szCs w:val="24"/>
-          <w:lang w:val="en-US"/>
-        </w:rPr>
-      </w:pPr>
-    </w:p>
-    <w:p>
-      <w:pPr>
-        <w:numPr>
-          <w:ilvl w:val="0"/>
-          <w:numId w:val="0"/>
-        </w:numPr>
-        <w:ind w:left="840" w:leftChars="0"/>
-        <w:jc w:val="left"/>
-        <w:rPr>
-          <w:rFonts w:hint="eastAsia" w:hAnsi="Microsoft YaHei UI Light" w:eastAsia="Microsoft YaHei UI Light" w:cs="Microsoft YaHei UI Light" w:asciiTheme="minorAscii"/>
-          <w:b/>
-          <w:bCs/>
-          <w:sz w:val="24"/>
-          <w:szCs w:val="24"/>
-          <w:lang w:val="en-US"/>
-        </w:rPr>
-      </w:pPr>
-    </w:p>
-    <w:p>
-      <w:pPr>
-        <w:numPr>
-          <w:ilvl w:val="0"/>
-          <w:numId w:val="0"/>
-        </w:numPr>
-        <w:ind w:firstLine="420" w:firstLineChars="0"/>
-        <w:jc w:val="left"/>
-        <w:rPr>
-          <w:rFonts w:hint="eastAsia" w:hAnsi="Microsoft YaHei UI Light" w:eastAsia="Microsoft YaHei UI Light" w:cs="Microsoft YaHei UI Light" w:asciiTheme="minorAscii"/>
-          <w:b/>
-          <w:bCs/>
-          <w:sz w:val="24"/>
-          <w:szCs w:val="24"/>
-          <w:lang w:val="en-US"/>
-        </w:rPr>
-      </w:pPr>
-    </w:p>
-    <w:p>
-      <w:pPr>
-        <w:numPr>
-          <w:ilvl w:val="0"/>
-          <w:numId w:val="0"/>
-        </w:numPr>
-        <w:ind w:leftChars="0"/>
-        <w:jc w:val="left"/>
-        <w:rPr>
-          <w:rFonts w:hint="eastAsia" w:hAnsi="Microsoft YaHei UI Light" w:eastAsia="Microsoft YaHei UI Light" w:cs="Microsoft YaHei UI Light" w:asciiTheme="minorAscii"/>
-          <w:b/>
-          <w:bCs/>
-          <w:sz w:val="24"/>
-          <w:szCs w:val="24"/>
-          <w:lang w:val="en-US"/>
-        </w:rPr>
-      </w:pPr>
-    </w:p>
-    <w:p>
-      <w:pPr>
-        <w:numPr>
-          <w:ilvl w:val="0"/>
-          <w:numId w:val="0"/>
-        </w:numPr>
-        <w:ind w:left="1680" w:leftChars="0"/>
-        <w:jc w:val="left"/>
-        <w:rPr>
-          <w:rFonts w:hint="eastAsia" w:hAnsi="Microsoft YaHei UI Light" w:eastAsia="Microsoft YaHei UI Light" w:cs="Microsoft YaHei UI Light" w:asciiTheme="minorAscii"/>
-          <w:b/>
-          <w:bCs/>
-          <w:sz w:val="24"/>
-          <w:szCs w:val="24"/>
-          <w:lang w:val="en-US"/>
-        </w:rPr>
-      </w:pPr>
-    </w:p>
-    <w:p>
-      <w:pPr>
-        <w:numPr>
-          <w:ilvl w:val="0"/>
-          <w:numId w:val="0"/>
-        </w:numPr>
-        <w:ind w:left="1680" w:leftChars="0"/>
-        <w:jc w:val="left"/>
-        <w:rPr>
-          <w:rFonts w:hint="eastAsia" w:hAnsi="Microsoft YaHei UI Light" w:eastAsia="Microsoft YaHei UI Light" w:cs="Microsoft YaHei UI Light" w:asciiTheme="minorAscii"/>
-          <w:b/>
-          <w:bCs/>
-          <w:sz w:val="24"/>
-          <w:szCs w:val="24"/>
-          <w:lang w:val="en-US"/>
-        </w:rPr>
-      </w:pPr>
-    </w:p>
-    <w:p>
-      <w:pPr>
-        <w:numPr>
-          <w:ilvl w:val="0"/>
-          <w:numId w:val="0"/>
-        </w:numPr>
-        <w:ind w:left="1680" w:leftChars="0"/>
-        <w:jc w:val="left"/>
-        <w:rPr>
-          <w:rFonts w:hint="eastAsia" w:hAnsi="Microsoft YaHei UI Light" w:eastAsia="Microsoft YaHei UI Light" w:cs="Microsoft YaHei UI Light" w:asciiTheme="minorAscii"/>
-          <w:b/>
-          <w:bCs/>
-          <w:sz w:val="24"/>
-          <w:szCs w:val="24"/>
-          <w:lang w:val="en-US"/>
-        </w:rPr>
-      </w:pPr>
-    </w:p>
-    <w:p>
-      <w:pPr>
-        <w:numPr>
-          <w:ilvl w:val="0"/>
-          <w:numId w:val="0"/>
-        </w:numPr>
-        <w:ind w:left="1680" w:leftChars="0"/>
-        <w:jc w:val="left"/>
-        <w:rPr>
-          <w:rFonts w:hint="eastAsia" w:hAnsi="Microsoft YaHei UI Light" w:eastAsia="Microsoft YaHei UI Light" w:cs="Microsoft YaHei UI Light" w:asciiTheme="minorAscii"/>
-          <w:b/>
-          <w:bCs/>
-          <w:sz w:val="24"/>
-          <w:szCs w:val="24"/>
-          <w:lang w:val="en-US"/>
-        </w:rPr>
-      </w:pPr>
-    </w:p>
-    <w:p>
-      <w:pPr>
-        <w:numPr>
-          <w:ilvl w:val="0"/>
-          <w:numId w:val="0"/>
-        </w:numPr>
-        <w:jc w:val="both"/>
-        <w:rPr>
-          <w:rFonts w:hint="eastAsia" w:hAnsi="Microsoft YaHei UI Light" w:eastAsia="Microsoft YaHei UI Light" w:cs="Microsoft YaHei UI Light" w:asciiTheme="minorAscii"/>
-          <w:b/>
-          <w:bCs/>
-          <w:sz w:val="24"/>
-          <w:szCs w:val="24"/>
-          <w:lang w:val="en-US"/>
-        </w:rPr>
-      </w:pPr>
-      <w:r>
-        <w:rPr>
-          <w:rFonts w:hint="default" w:hAnsi="Microsoft YaHei UI Light" w:eastAsia="Microsoft YaHei UI Light" w:cs="Microsoft YaHei UI Light" w:asciiTheme="minorAscii"/>
-          <w:b w:val="0"/>
-          <w:bCs w:val="0"/>
-          <w:i/>
-          <w:iCs/>
-          <w:sz w:val="24"/>
-          <w:szCs w:val="24"/>
-          <w:lang w:val="en-US"/>
-        </w:rPr>
-        <w:t>Transitions:</w:t>
-      </w:r>
-      <w:r>
-        <w:rPr>
-          <w:rFonts w:hint="default" w:hAnsi="Microsoft YaHei UI Light" w:eastAsia="Microsoft YaHei UI Light" w:cs="Microsoft YaHei UI Light" w:asciiTheme="minorAscii"/>
-          <w:b w:val="0"/>
-          <w:bCs w:val="0"/>
-          <w:i/>
-          <w:iCs/>
-          <w:sz w:val="24"/>
-          <w:szCs w:val="24"/>
-          <w:lang w:val="en-US"/>
-        </w:rPr>
-        <w:br w:type="textWrapping"/>
-      </w:r>
-      <w:r>
-        <w:rPr>
-          <w:rFonts w:hint="eastAsia" w:hAnsi="Microsoft YaHei UI Light" w:eastAsia="MS Mincho" w:cs="Microsoft YaHei UI Light" w:asciiTheme="minorAscii"/>
-          <w:b w:val="0"/>
-          <w:bCs w:val="0"/>
-          <w:i/>
-          <w:iCs/>
-          <w:sz w:val="24"/>
-          <w:szCs w:val="24"/>
-          <w:lang w:val="en-US" w:eastAsia="ja-JP"/>
-        </w:rPr>
-        <w:t>1 - &gt; Back to Menu for View All Movies (III. Menu for Edit Movie)</w:t>
-      </w:r>
-      <w:r>
-        <w:rPr>
-          <w:rFonts w:hint="eastAsia" w:hAnsi="Microsoft YaHei UI Light" w:eastAsia="MS Mincho" w:cs="Microsoft YaHei UI Light" w:asciiTheme="minorAscii"/>
-          <w:b w:val="0"/>
-          <w:bCs w:val="0"/>
-          <w:i/>
-          <w:iCs/>
-          <w:sz w:val="24"/>
-          <w:szCs w:val="24"/>
-          <w:lang w:val="en-US" w:eastAsia="ja-JP"/>
-        </w:rPr>
-        <w:br w:type="textWrapping"/>
-      </w:r>
-      <w:r>
-        <w:rPr>
-          <w:rFonts w:hint="eastAsia" w:hAnsi="Microsoft YaHei UI Light" w:eastAsia="MS Mincho" w:cs="Microsoft YaHei UI Light" w:asciiTheme="minorAscii"/>
-          <w:b w:val="0"/>
-          <w:bCs w:val="0"/>
-          <w:i/>
-          <w:iCs/>
-          <w:sz w:val="24"/>
-          <w:szCs w:val="24"/>
-          <w:lang w:val="en-US" w:eastAsia="ja-JP"/>
-        </w:rPr>
-        <w:t>0 - &gt; Welcome Screen (I. Main Menu)</w:t>
-      </w:r>
-    </w:p>
-    <w:p>
-      <w:pPr>
-        <w:numPr>
-          <w:ilvl w:val="0"/>
-          <w:numId w:val="0"/>
-        </w:numPr>
-        <w:ind w:left="1680" w:leftChars="0"/>
-        <w:jc w:val="left"/>
-        <w:rPr>
-          <w:rFonts w:hint="eastAsia" w:hAnsi="Microsoft YaHei UI Light" w:eastAsia="Microsoft YaHei UI Light" w:cs="Microsoft YaHei UI Light" w:asciiTheme="minorAscii"/>
-          <w:b/>
-          <w:bCs/>
-          <w:sz w:val="24"/>
-          <w:szCs w:val="24"/>
-          <w:lang w:val="en-US"/>
-        </w:rPr>
-      </w:pPr>
-    </w:p>
-    <w:p>
-      <w:pPr>
-        <w:numPr>
-          <w:ilvl w:val="0"/>
-          <w:numId w:val="5"/>
-        </w:numPr>
-        <w:tabs>
-          <w:tab w:val="clear" w:pos="420"/>
-        </w:tabs>
-        <w:ind w:left="0" w:leftChars="0" w:firstLine="1680" w:firstLineChars="0"/>
-        <w:jc w:val="left"/>
-        <w:rPr>
-          <w:rFonts w:hint="eastAsia" w:hAnsi="Microsoft YaHei UI Light" w:eastAsia="Microsoft YaHei UI Light" w:cs="Microsoft YaHei UI Light" w:asciiTheme="minorAscii"/>
-          <w:b/>
-          <w:bCs/>
-          <w:sz w:val="24"/>
-          <w:szCs w:val="24"/>
-          <w:lang w:val="en-US"/>
-        </w:rPr>
-      </w:pPr>
-      <w:r>
-        <w:rPr>
-          <w:rFonts w:hint="eastAsia" w:hAnsi="Microsoft YaHei UI Light" w:eastAsia="Microsoft YaHei UI Light" w:cs="Microsoft YaHei UI Light" w:asciiTheme="minorAscii"/>
-          <w:b/>
-          <w:bCs/>
-          <w:sz w:val="24"/>
-          <w:szCs w:val="24"/>
-          <w:lang w:val="en-US"/>
-        </w:rPr>
-        <w:t>If choice is 3, (EDIT GENRE)</w:t>
-      </w:r>
-      <w:r>
-        <w:rPr>
-          <w:rFonts w:hint="default" w:hAnsi="Microsoft YaHei UI Light" w:eastAsia="Microsoft YaHei UI Light" w:cs="Microsoft YaHei UI Light" w:asciiTheme="minorAscii"/>
-          <w:b/>
-          <w:bCs/>
-          <w:sz w:val="24"/>
-          <w:szCs w:val="24"/>
-          <w:lang w:val="en-US"/>
-        </w:rPr>
-        <w:t xml:space="preserve"> - EDIT MOVIE</w:t>
-      </w:r>
-    </w:p>
-    <w:tbl>
-      <w:tblPr>
-        <w:tblStyle w:val="4"/>
-        <w:tblpPr w:leftFromText="180" w:rightFromText="180" w:vertAnchor="text" w:horzAnchor="page" w:tblpX="1981" w:tblpY="290"/>
-        <w:tblOverlap w:val="never"/>
-        <w:tblW w:w="0" w:type="auto"/>
-        <w:tblInd w:w="0" w:type="dxa"/>
-        <w:tblBorders>
-          <w:top w:val="single" w:color="auto" w:sz="4" w:space="0"/>
-          <w:left w:val="single" w:color="auto" w:sz="4" w:space="0"/>
-          <w:bottom w:val="single" w:color="auto" w:sz="4" w:space="0"/>
-          <w:right w:val="single" w:color="auto" w:sz="4" w:space="0"/>
-          <w:insideH w:val="single" w:color="auto" w:sz="4" w:space="0"/>
-          <w:insideV w:val="single" w:color="auto" w:sz="4" w:space="0"/>
-        </w:tblBorders>
-        <w:tblLayout w:type="autofit"/>
-        <w:tblCellMar>
-          <w:top w:w="0" w:type="dxa"/>
-          <w:left w:w="108" w:type="dxa"/>
-          <w:bottom w:w="0" w:type="dxa"/>
-          <w:right w:w="108" w:type="dxa"/>
-        </w:tblCellMar>
-      </w:tblPr>
-      <w:tblGrid>
-        <w:gridCol w:w="2840"/>
-        <w:gridCol w:w="2841"/>
-        <w:gridCol w:w="2841"/>
-      </w:tblGrid>
-      <w:tr>
-        <w:tblPrEx>
-          <w:tblBorders>
-            <w:top w:val="single" w:color="auto" w:sz="4" w:space="0"/>
-            <w:left w:val="single" w:color="auto" w:sz="4" w:space="0"/>
-            <w:bottom w:val="single" w:color="auto" w:sz="4" w:space="0"/>
-            <w:right w:val="single" w:color="auto" w:sz="4" w:space="0"/>
-            <w:insideH w:val="single" w:color="auto" w:sz="4" w:space="0"/>
-            <w:insideV w:val="single" w:color="auto" w:sz="4" w:space="0"/>
-          </w:tblBorders>
-          <w:tblCellMar>
-            <w:top w:w="0" w:type="dxa"/>
-            <w:left w:w="108" w:type="dxa"/>
-            <w:bottom w:w="0" w:type="dxa"/>
-            <w:right w:w="108" w:type="dxa"/>
-          </w:tblCellMar>
         </w:tblPrEx>
         <w:tc>
           <w:tcPr>
@@ -10284,6 +10225,12 @@
             <w:insideH w:val="single" w:color="auto" w:sz="4" w:space="0"/>
             <w:insideV w:val="single" w:color="auto" w:sz="4" w:space="0"/>
           </w:tblBorders>
+          <w:tblCellMar>
+            <w:top w:w="0" w:type="dxa"/>
+            <w:left w:w="108" w:type="dxa"/>
+            <w:bottom w:w="0" w:type="dxa"/>
+            <w:right w:w="108" w:type="dxa"/>
+          </w:tblCellMar>
         </w:tblPrEx>
         <w:trPr>
           <w:trHeight w:val="2151" w:hRule="atLeast"/>
@@ -10894,8 +10841,6 @@
         </w:rPr>
         <w:t xml:space="preserve">(VIEW REPORTS) </w:t>
       </w:r>
-      <w:bookmarkStart w:id="0" w:name="_GoBack"/>
-      <w:bookmarkEnd w:id="0"/>
     </w:p>
     <w:p>
       <w:pPr>
@@ -11447,12 +11392,6 @@
             <w:insideH w:val="single" w:color="auto" w:sz="4" w:space="0"/>
             <w:insideV w:val="single" w:color="auto" w:sz="4" w:space="0"/>
           </w:tblBorders>
-          <w:tblCellMar>
-            <w:top w:w="0" w:type="dxa"/>
-            <w:left w:w="108" w:type="dxa"/>
-            <w:bottom w:w="0" w:type="dxa"/>
-            <w:right w:w="108" w:type="dxa"/>
-          </w:tblCellMar>
         </w:tblPrEx>
         <w:trPr>
           <w:jc w:val="center"/>

</xml_diff>